<commit_message>
Updated resume with H4I:
</commit_message>
<xml_diff>
--- a/files/dzung_nguyen_resume.docx
+++ b/files/dzung_nguyen_resume.docx
@@ -9,6 +9,12 @@
           <w:rFonts w:ascii="Calibri" w:hAnsi="Calibri" w:cs="Calibri"/>
         </w:rPr>
       </w:pPr>
+      <w:r>
+        <w:rPr>
+          <w:rFonts w:ascii="Calibri" w:hAnsi="Calibri" w:cs="Calibri"/>
+        </w:rPr>
+        <w:t xml:space="preserve"> </w:t>
+      </w:r>
     </w:p>
     <w:p>
       <w:pPr>
@@ -22,6 +28,7 @@
           <w:szCs w:val="52"/>
         </w:rPr>
       </w:pPr>
+      <w:proofErr w:type="spellStart"/>
       <w:r>
         <w:rPr>
           <w:rFonts w:ascii="Calibri" w:hAnsi="Calibri" w:cs="Calibri"/>
@@ -30,7 +37,18 @@
           <w:sz w:val="52"/>
           <w:szCs w:val="52"/>
         </w:rPr>
-        <w:t>Dzung Nguyen</w:t>
+        <w:t>Dzung</w:t>
+      </w:r>
+      <w:proofErr w:type="spellEnd"/>
+      <w:r>
+        <w:rPr>
+          <w:rFonts w:ascii="Calibri" w:hAnsi="Calibri" w:cs="Calibri"/>
+          <w:b/>
+          <w:color w:val="385623" w:themeColor="accent6" w:themeShade="80"/>
+          <w:sz w:val="52"/>
+          <w:szCs w:val="52"/>
+        </w:rPr>
+        <w:t xml:space="preserve"> Nguyen</w:t>
       </w:r>
     </w:p>
     <w:p>
@@ -709,7 +727,7 @@
         <w:pStyle w:val="NoSpacing"/>
         <w:rPr>
           <w:rFonts w:ascii="Calibri" w:hAnsi="Calibri" w:cs="Calibri"/>
-          <w:color w:val="262626" w:themeColor="text1" w:themeTint="D9"/>
+          <w:color w:val="595959" w:themeColor="text1" w:themeTint="A6"/>
           <w:sz w:val="20"/>
           <w:szCs w:val="20"/>
         </w:rPr>
@@ -730,7 +748,16 @@
           <w:sz w:val="20"/>
           <w:szCs w:val="20"/>
         </w:rPr>
-        <w:t>BSE in Computer and Information Science: Digital Media Design</w:t>
+        <w:t>BSE in Computer and Information Scienc</w:t>
+      </w:r>
+      <w:r>
+        <w:rPr>
+          <w:rFonts w:ascii="Calibri" w:hAnsi="Calibri" w:cs="Calibri"/>
+          <w:color w:val="595959" w:themeColor="text1" w:themeTint="A6"/>
+          <w:sz w:val="20"/>
+          <w:szCs w:val="20"/>
+        </w:rPr>
+        <w:t>e</w:t>
       </w:r>
       <w:r>
         <w:rPr>
@@ -775,6 +802,25 @@
           <w:sz w:val="20"/>
           <w:szCs w:val="20"/>
         </w:rPr>
+        <w:tab/>
+      </w:r>
+      <w:r>
+        <w:rPr>
+          <w:rFonts w:ascii="Calibri" w:hAnsi="Calibri" w:cs="Calibri"/>
+          <w:color w:val="262626" w:themeColor="text1" w:themeTint="D9"/>
+          <w:sz w:val="20"/>
+          <w:szCs w:val="20"/>
+        </w:rPr>
+        <w:tab/>
+      </w:r>
+      <w:r>
+        <w:rPr>
+          <w:rFonts w:ascii="Calibri" w:hAnsi="Calibri" w:cs="Calibri"/>
+          <w:color w:val="262626" w:themeColor="text1" w:themeTint="D9"/>
+          <w:sz w:val="20"/>
+          <w:szCs w:val="20"/>
+        </w:rPr>
+        <w:tab/>
         <w:t xml:space="preserve">   </w:t>
       </w:r>
       <w:bookmarkStart w:id="0" w:name="_GoBack"/>
@@ -785,7 +831,7 @@
         <w:pStyle w:val="NoSpacing"/>
         <w:rPr>
           <w:rFonts w:ascii="Calibri" w:hAnsi="Calibri" w:cs="Calibri"/>
-          <w:color w:val="595959" w:themeColor="text1" w:themeTint="A6"/>
+          <w:color w:val="262626" w:themeColor="text1" w:themeTint="D9"/>
           <w:sz w:val="20"/>
           <w:szCs w:val="20"/>
         </w:rPr>
@@ -825,7 +871,63 @@
           <w:sz w:val="20"/>
           <w:szCs w:val="20"/>
         </w:rPr>
-        <w:t>Introduction to Computer Graphics (C++</w:t>
+        <w:t xml:space="preserve">Programming Languages (Java, </w:t>
+      </w:r>
+      <w:proofErr w:type="spellStart"/>
+      <w:r>
+        <w:rPr>
+          <w:rFonts w:ascii="Calibri" w:hAnsi="Calibri" w:cs="Calibri"/>
+          <w:color w:val="595959" w:themeColor="text1" w:themeTint="A6"/>
+          <w:sz w:val="20"/>
+          <w:szCs w:val="20"/>
+        </w:rPr>
+        <w:t>OCaml</w:t>
+      </w:r>
+      <w:proofErr w:type="spellEnd"/>
+      <w:r>
+        <w:rPr>
+          <w:rFonts w:ascii="Calibri" w:hAnsi="Calibri" w:cs="Calibri"/>
+          <w:color w:val="595959" w:themeColor="text1" w:themeTint="A6"/>
+          <w:sz w:val="20"/>
+          <w:szCs w:val="20"/>
+        </w:rPr>
+        <w:t>), Computer Architecture (C),</w:t>
+      </w:r>
+      <w:r>
+        <w:rPr>
+          <w:rFonts w:ascii="Calibri" w:hAnsi="Calibri" w:cs="Calibri"/>
+          <w:color w:val="595959" w:themeColor="text1" w:themeTint="A6"/>
+          <w:sz w:val="20"/>
+          <w:szCs w:val="20"/>
+        </w:rPr>
+        <w:t xml:space="preserve"> </w:t>
+      </w:r>
+      <w:r>
+        <w:rPr>
+          <w:rFonts w:ascii="Calibri" w:hAnsi="Calibri" w:cs="Calibri"/>
+          <w:color w:val="595959" w:themeColor="text1" w:themeTint="A6"/>
+          <w:sz w:val="20"/>
+          <w:szCs w:val="20"/>
+        </w:rPr>
+        <w:t xml:space="preserve">Computer Graphics (C++), </w:t>
+      </w:r>
+      <w:r>
+        <w:rPr>
+          <w:rFonts w:ascii="Calibri" w:hAnsi="Calibri" w:cs="Calibri"/>
+          <w:color w:val="595959" w:themeColor="text1" w:themeTint="A6"/>
+          <w:sz w:val="20"/>
+          <w:szCs w:val="20"/>
+        </w:rPr>
+        <w:t>Big Data Analytics (</w:t>
+      </w:r>
+      <w:r>
+        <w:rPr>
+          <w:rFonts w:ascii="Calibri" w:hAnsi="Calibri" w:cs="Calibri"/>
+          <w:color w:val="595959" w:themeColor="text1" w:themeTint="A6"/>
+          <w:sz w:val="20"/>
+          <w:szCs w:val="20"/>
+        </w:rPr>
+        <w:t>Python</w:t>
       </w:r>
       <w:r>
         <w:rPr>
@@ -843,46 +945,25 @@
           <w:sz w:val="20"/>
           <w:szCs w:val="20"/>
         </w:rPr>
-        <w:t xml:space="preserve">OpenGL), </w:t>
-      </w:r>
-      <w:r>
-        <w:rPr>
-          <w:rFonts w:ascii="Calibri" w:hAnsi="Calibri" w:cs="Calibri"/>
-          <w:color w:val="595959" w:themeColor="text1" w:themeTint="A6"/>
-          <w:sz w:val="20"/>
-          <w:szCs w:val="20"/>
-        </w:rPr>
-        <w:t xml:space="preserve">Physically-based </w:t>
-      </w:r>
-    </w:p>
-    <w:p>
-      <w:pPr>
-        <w:pStyle w:val="NoSpacing"/>
-        <w:spacing w:line="276" w:lineRule="auto"/>
-        <w:rPr>
-          <w:rFonts w:ascii="Calibri" w:hAnsi="Calibri" w:cs="Calibri"/>
-          <w:color w:val="262626" w:themeColor="text1" w:themeTint="D9"/>
-          <w:sz w:val="20"/>
-          <w:szCs w:val="20"/>
-        </w:rPr>
-      </w:pPr>
-      <w:r>
-        <w:rPr>
-          <w:rFonts w:ascii="Calibri" w:hAnsi="Calibri" w:cs="Calibri"/>
-          <w:color w:val="595959" w:themeColor="text1" w:themeTint="A6"/>
-          <w:sz w:val="20"/>
-          <w:szCs w:val="20"/>
-        </w:rPr>
-        <w:t>Rendering (C++/OpenGL), Big Data Analytics (</w:t>
-      </w:r>
-      <w:r>
-        <w:rPr>
-          <w:rFonts w:ascii="Calibri" w:hAnsi="Calibri" w:cs="Calibri"/>
-          <w:color w:val="595959" w:themeColor="text1" w:themeTint="A6"/>
-          <w:sz w:val="20"/>
-          <w:szCs w:val="20"/>
-        </w:rPr>
-        <w:t>Python</w:t>
+        <w:t>SQL,</w:t>
+      </w:r>
+      <w:r>
+        <w:rPr>
+          <w:rFonts w:ascii="Calibri" w:hAnsi="Calibri" w:cs="Calibri"/>
+          <w:color w:val="595959" w:themeColor="text1" w:themeTint="A6"/>
+          <w:sz w:val="20"/>
+          <w:szCs w:val="20"/>
+        </w:rPr>
+        <w:t xml:space="preserve"> MapReduce,</w:t>
+      </w:r>
+      <w:r>
+        <w:rPr>
+          <w:rFonts w:ascii="Calibri" w:hAnsi="Calibri" w:cs="Calibri"/>
+          <w:color w:val="595959" w:themeColor="text1" w:themeTint="A6"/>
+          <w:sz w:val="20"/>
+          <w:szCs w:val="20"/>
+        </w:rPr>
+        <w:t xml:space="preserve"> Spark</w:t>
       </w:r>
       <w:r>
         <w:rPr>
@@ -893,41 +974,43 @@
         </w:rPr>
         <w:t xml:space="preserve">, </w:t>
       </w:r>
-      <w:r>
-        <w:rPr>
-          <w:rFonts w:ascii="Calibri" w:hAnsi="Calibri" w:cs="Calibri"/>
-          <w:color w:val="595959" w:themeColor="text1" w:themeTint="A6"/>
-          <w:sz w:val="20"/>
-          <w:szCs w:val="20"/>
-        </w:rPr>
-        <w:t>SQL,</w:t>
-      </w:r>
-      <w:r>
-        <w:rPr>
-          <w:rFonts w:ascii="Calibri" w:hAnsi="Calibri" w:cs="Calibri"/>
-          <w:color w:val="595959" w:themeColor="text1" w:themeTint="A6"/>
-          <w:sz w:val="20"/>
-          <w:szCs w:val="20"/>
-        </w:rPr>
-        <w:t xml:space="preserve"> MapReduce,</w:t>
-      </w:r>
-      <w:r>
-        <w:rPr>
-          <w:rFonts w:ascii="Calibri" w:hAnsi="Calibri" w:cs="Calibri"/>
-          <w:color w:val="595959" w:themeColor="text1" w:themeTint="A6"/>
-          <w:sz w:val="20"/>
-          <w:szCs w:val="20"/>
-        </w:rPr>
-        <w:t xml:space="preserve"> Sparks)</w:t>
-      </w:r>
-      <w:r>
-        <w:rPr>
-          <w:rFonts w:ascii="Calibri" w:hAnsi="Calibri" w:cs="Calibri"/>
-          <w:color w:val="595959" w:themeColor="text1" w:themeTint="A6"/>
-          <w:sz w:val="20"/>
-          <w:szCs w:val="20"/>
-        </w:rPr>
-        <w:t>, GPU Programming (C++, CUDA).</w:t>
+      <w:proofErr w:type="spellStart"/>
+      <w:r>
+        <w:rPr>
+          <w:rFonts w:ascii="Calibri" w:hAnsi="Calibri" w:cs="Calibri"/>
+          <w:color w:val="595959" w:themeColor="text1" w:themeTint="A6"/>
+          <w:sz w:val="20"/>
+          <w:szCs w:val="20"/>
+        </w:rPr>
+        <w:t>Keras</w:t>
+      </w:r>
+      <w:proofErr w:type="spellEnd"/>
+      <w:r>
+        <w:rPr>
+          <w:rFonts w:ascii="Calibri" w:hAnsi="Calibri" w:cs="Calibri"/>
+          <w:color w:val="595959" w:themeColor="text1" w:themeTint="A6"/>
+          <w:sz w:val="20"/>
+          <w:szCs w:val="20"/>
+        </w:rPr>
+        <w:t>)</w:t>
+      </w:r>
+      <w:r>
+        <w:rPr>
+          <w:rFonts w:ascii="Calibri" w:hAnsi="Calibri" w:cs="Calibri"/>
+          <w:color w:val="595959" w:themeColor="text1" w:themeTint="A6"/>
+          <w:sz w:val="20"/>
+          <w:szCs w:val="20"/>
+        </w:rPr>
+        <w:t>, Computational Linear Algebra</w:t>
+      </w:r>
+      <w:r>
+        <w:rPr>
+          <w:rFonts w:ascii="Calibri" w:hAnsi="Calibri" w:cs="Calibri"/>
+          <w:color w:val="595959" w:themeColor="text1" w:themeTint="A6"/>
+          <w:sz w:val="20"/>
+          <w:szCs w:val="20"/>
+        </w:rPr>
+        <w:t>.</w:t>
       </w:r>
     </w:p>
     <w:p>
@@ -1280,7 +1363,25 @@
           <w:sz w:val="20"/>
           <w:szCs w:val="20"/>
         </w:rPr>
-        <w:t>C++, Python, Java, JavaScript, HTML, CSS, MATLAB, C#.</w:t>
+        <w:t xml:space="preserve">Python, C++, </w:t>
+      </w:r>
+      <w:r>
+        <w:rPr>
+          <w:rFonts w:ascii="Calibri" w:hAnsi="Calibri" w:cs="Calibri"/>
+          <w:color w:val="595959" w:themeColor="text1" w:themeTint="A6"/>
+          <w:sz w:val="20"/>
+          <w:szCs w:val="20"/>
+        </w:rPr>
+        <w:t>JavaScript, HTML, CSS</w:t>
+      </w:r>
+      <w:r>
+        <w:rPr>
+          <w:rFonts w:ascii="Calibri" w:hAnsi="Calibri" w:cs="Calibri"/>
+          <w:color w:val="595959" w:themeColor="text1" w:themeTint="A6"/>
+          <w:sz w:val="20"/>
+          <w:szCs w:val="20"/>
+        </w:rPr>
+        <w:t>, Java, MATLAB, C#.</w:t>
       </w:r>
     </w:p>
     <w:p>
@@ -1302,34 +1403,99 @@
           <w:sz w:val="21"/>
           <w:szCs w:val="21"/>
         </w:rPr>
-        <w:t xml:space="preserve">Tools and Frameworks: </w:t>
-      </w:r>
-      <w:r>
-        <w:rPr>
-          <w:rFonts w:ascii="Calibri" w:hAnsi="Calibri" w:cs="Calibri"/>
-          <w:color w:val="595959" w:themeColor="text1" w:themeTint="A6"/>
-          <w:sz w:val="20"/>
-          <w:szCs w:val="20"/>
-        </w:rPr>
-        <w:t xml:space="preserve">OpenGL, Django, </w:t>
-      </w:r>
-      <w:r>
-        <w:rPr>
-          <w:rFonts w:ascii="Calibri" w:hAnsi="Calibri" w:cs="Calibri"/>
-          <w:color w:val="595959" w:themeColor="text1" w:themeTint="A6"/>
-          <w:sz w:val="20"/>
-          <w:szCs w:val="20"/>
-        </w:rPr>
-        <w:t xml:space="preserve">Pandas, </w:t>
-      </w:r>
-      <w:r>
-        <w:rPr>
-          <w:rFonts w:ascii="Calibri" w:hAnsi="Calibri" w:cs="Calibri"/>
-          <w:color w:val="595959" w:themeColor="text1" w:themeTint="A6"/>
-          <w:sz w:val="20"/>
-          <w:szCs w:val="20"/>
-        </w:rPr>
-        <w:t>React, Node, Docker, AWS, Azure, PostgreSQL, Keras, OpenCV.</w:t>
+        <w:t>Tools and Frameworks:</w:t>
+      </w:r>
+      <w:r>
+        <w:rPr>
+          <w:rFonts w:ascii="Calibri" w:hAnsi="Calibri" w:cs="Calibri"/>
+          <w:color w:val="595959" w:themeColor="text1" w:themeTint="A6"/>
+          <w:sz w:val="20"/>
+          <w:szCs w:val="20"/>
+        </w:rPr>
+        <w:t xml:space="preserve"> </w:t>
+      </w:r>
+      <w:r>
+        <w:rPr>
+          <w:rFonts w:ascii="Calibri" w:hAnsi="Calibri" w:cs="Calibri"/>
+          <w:color w:val="595959" w:themeColor="text1" w:themeTint="A6"/>
+          <w:sz w:val="20"/>
+          <w:szCs w:val="20"/>
+        </w:rPr>
+        <w:t>React</w:t>
+      </w:r>
+      <w:r>
+        <w:rPr>
+          <w:rFonts w:ascii="Calibri" w:hAnsi="Calibri" w:cs="Calibri"/>
+          <w:color w:val="595959" w:themeColor="text1" w:themeTint="A6"/>
+          <w:sz w:val="20"/>
+          <w:szCs w:val="20"/>
+        </w:rPr>
+        <w:t xml:space="preserve">, </w:t>
+      </w:r>
+      <w:r>
+        <w:rPr>
+          <w:rFonts w:ascii="Calibri" w:hAnsi="Calibri" w:cs="Calibri"/>
+          <w:color w:val="595959" w:themeColor="text1" w:themeTint="A6"/>
+          <w:sz w:val="20"/>
+          <w:szCs w:val="20"/>
+        </w:rPr>
+        <w:t xml:space="preserve">Django, </w:t>
+      </w:r>
+      <w:r>
+        <w:rPr>
+          <w:rFonts w:ascii="Calibri" w:hAnsi="Calibri" w:cs="Calibri"/>
+          <w:color w:val="595959" w:themeColor="text1" w:themeTint="A6"/>
+          <w:sz w:val="20"/>
+          <w:szCs w:val="20"/>
+        </w:rPr>
+        <w:t>Pandas</w:t>
+      </w:r>
+      <w:r>
+        <w:rPr>
+          <w:rFonts w:ascii="Calibri" w:hAnsi="Calibri" w:cs="Calibri"/>
+          <w:color w:val="595959" w:themeColor="text1" w:themeTint="A6"/>
+          <w:sz w:val="20"/>
+          <w:szCs w:val="20"/>
+        </w:rPr>
+        <w:t xml:space="preserve">, Node, Docker, AWS, PostgreSQL, </w:t>
+      </w:r>
+      <w:proofErr w:type="spellStart"/>
+      <w:r>
+        <w:rPr>
+          <w:rFonts w:ascii="Calibri" w:hAnsi="Calibri" w:cs="Calibri"/>
+          <w:color w:val="595959" w:themeColor="text1" w:themeTint="A6"/>
+          <w:sz w:val="20"/>
+          <w:szCs w:val="20"/>
+        </w:rPr>
+        <w:t>Keras</w:t>
+      </w:r>
+      <w:proofErr w:type="spellEnd"/>
+      <w:r>
+        <w:rPr>
+          <w:rFonts w:ascii="Calibri" w:hAnsi="Calibri" w:cs="Calibri"/>
+          <w:color w:val="595959" w:themeColor="text1" w:themeTint="A6"/>
+          <w:sz w:val="20"/>
+          <w:szCs w:val="20"/>
+        </w:rPr>
+        <w:t>, OpenGL</w:t>
+      </w:r>
+      <w:r>
+        <w:rPr>
+          <w:rFonts w:ascii="Calibri" w:hAnsi="Calibri" w:cs="Calibri"/>
+          <w:color w:val="595959" w:themeColor="text1" w:themeTint="A6"/>
+          <w:sz w:val="20"/>
+          <w:szCs w:val="20"/>
+        </w:rPr>
+        <w:t>, Git, Jira</w:t>
+      </w:r>
+      <w:r>
+        <w:rPr>
+          <w:rFonts w:ascii="Calibri" w:hAnsi="Calibri" w:cs="Calibri"/>
+          <w:color w:val="595959" w:themeColor="text1" w:themeTint="A6"/>
+          <w:sz w:val="20"/>
+          <w:szCs w:val="20"/>
+        </w:rPr>
+        <w:t>.</w:t>
       </w:r>
     </w:p>
     <w:p>
@@ -1408,96 +1574,302 @@
         <w:rPr>
           <w:rFonts w:ascii="Calibri" w:hAnsi="Calibri" w:cs="Calibri"/>
           <w:b/>
-          <w:bCs/>
+          <w:i/>
           <w:iCs/>
           <w:color w:val="262626" w:themeColor="text1" w:themeTint="D9"/>
-          <w:szCs w:val="21"/>
-        </w:rPr>
-        <w:t xml:space="preserve">Full-stack </w:t>
-      </w:r>
-      <w:r>
-        <w:rPr>
-          <w:rFonts w:ascii="Calibri" w:hAnsi="Calibri" w:cs="Calibri"/>
-          <w:b/>
-          <w:bCs/>
-          <w:iCs/>
-          <w:color w:val="262626" w:themeColor="text1" w:themeTint="D9"/>
-          <w:szCs w:val="21"/>
-        </w:rPr>
-        <w:t>Software Engineering</w:t>
-      </w:r>
-      <w:r>
-        <w:rPr>
-          <w:rFonts w:ascii="Calibri" w:hAnsi="Calibri" w:cs="Calibri"/>
-          <w:b/>
-          <w:bCs/>
-          <w:i/>
-          <w:color w:val="262626" w:themeColor="text1" w:themeTint="D9"/>
-          <w:szCs w:val="21"/>
-        </w:rPr>
-        <w:t xml:space="preserve"> </w:t>
-      </w:r>
-      <w:r>
-        <w:rPr>
-          <w:rFonts w:ascii="Calibri" w:hAnsi="Calibri" w:cs="Calibri"/>
-          <w:b/>
-          <w:bCs/>
-          <w:iCs/>
-          <w:color w:val="262626" w:themeColor="text1" w:themeTint="D9"/>
-          <w:szCs w:val="21"/>
-        </w:rPr>
-        <w:t xml:space="preserve">Intern, </w:t>
-      </w:r>
-      <w:r>
-        <w:rPr>
-          <w:rFonts w:ascii="Calibri" w:hAnsi="Calibri" w:cs="Calibri"/>
-          <w:b/>
-          <w:bCs/>
-          <w:iCs/>
-          <w:color w:val="262626" w:themeColor="text1" w:themeTint="D9"/>
-        </w:rPr>
-        <w:t>CBRE</w:t>
-      </w:r>
-      <w:r>
-        <w:rPr>
-          <w:rFonts w:ascii="Calibri" w:hAnsi="Calibri" w:cs="Calibri"/>
-          <w:b/>
-          <w:bCs/>
-          <w:color w:val="262626" w:themeColor="text1" w:themeTint="D9"/>
-        </w:rPr>
-        <w:t xml:space="preserve"> Build</w:t>
-      </w:r>
-      <w:r>
-        <w:rPr>
-          <w:rFonts w:ascii="Calibri" w:hAnsi="Calibri" w:cs="Calibri"/>
-          <w:b/>
-          <w:color w:val="262626" w:themeColor="text1" w:themeTint="D9"/>
-        </w:rPr>
-        <w:t xml:space="preserve"> </w:t>
-      </w:r>
-      <w:r>
-        <w:rPr>
-          <w:rFonts w:ascii="Calibri" w:hAnsi="Calibri" w:cs="Calibri"/>
-          <w:bCs/>
-          <w:color w:val="262626" w:themeColor="text1" w:themeTint="D9"/>
-        </w:rPr>
-        <w:t>|</w:t>
-      </w:r>
-      <w:r>
-        <w:rPr>
-          <w:rFonts w:ascii="Calibri" w:hAnsi="Calibri" w:cs="Calibri"/>
-          <w:b/>
-          <w:color w:val="262626" w:themeColor="text1" w:themeTint="D9"/>
-        </w:rPr>
-        <w:t xml:space="preserve"> </w:t>
-      </w:r>
-      <w:r>
-        <w:rPr>
-          <w:rFonts w:ascii="Calibri" w:hAnsi="Calibri" w:cs="Calibri"/>
+        </w:rPr>
+        <w:t>Teaching Assistant,</w:t>
+      </w:r>
+      <w:r>
+        <w:rPr>
+          <w:rFonts w:ascii="Calibri" w:hAnsi="Calibri" w:cs="Calibri"/>
+          <w:b/>
+          <w:color w:val="262626" w:themeColor="text1" w:themeTint="D9"/>
+        </w:rPr>
+        <w:t xml:space="preserve"> University of Pennsylvania</w:t>
+      </w:r>
+      <w:r>
+        <w:rPr>
+          <w:rFonts w:ascii="Calibri" w:hAnsi="Calibri" w:cs="Calibri"/>
+          <w:b/>
+          <w:color w:val="262626" w:themeColor="text1" w:themeTint="D9"/>
+        </w:rPr>
+        <w:t xml:space="preserve"> – CIS240 </w:t>
+      </w:r>
+      <w:r>
+        <w:rPr>
+          <w:rFonts w:ascii="Calibri" w:hAnsi="Calibri" w:cs="Calibri"/>
+          <w:bCs/>
           <w:color w:val="262626" w:themeColor="text1" w:themeTint="D9"/>
           <w:sz w:val="22"/>
           <w:szCs w:val="22"/>
         </w:rPr>
+        <w:t>|</w:t>
+      </w:r>
+      <w:r>
+        <w:rPr>
+          <w:rFonts w:ascii="Calibri" w:hAnsi="Calibri" w:cs="Calibri"/>
+          <w:b/>
+          <w:color w:val="262626" w:themeColor="text1" w:themeTint="D9"/>
+          <w:sz w:val="22"/>
+          <w:szCs w:val="22"/>
+        </w:rPr>
+        <w:t xml:space="preserve"> </w:t>
+      </w:r>
+      <w:r>
+        <w:rPr>
+          <w:rFonts w:ascii="Calibri" w:hAnsi="Calibri" w:cs="Calibri"/>
+          <w:bCs/>
+          <w:color w:val="262626" w:themeColor="text1" w:themeTint="D9"/>
+          <w:sz w:val="22"/>
+          <w:szCs w:val="22"/>
+        </w:rPr>
+        <w:t>Philadelphia, PA</w:t>
+      </w:r>
+      <w:r>
+        <w:rPr>
+          <w:rFonts w:ascii="Calibri" w:hAnsi="Calibri" w:cs="Calibri"/>
+          <w:bCs/>
+          <w:color w:val="262626" w:themeColor="text1" w:themeTint="D9"/>
+          <w:sz w:val="22"/>
+          <w:szCs w:val="22"/>
+        </w:rPr>
+        <w:tab/>
+      </w:r>
+      <w:r>
+        <w:rPr>
+          <w:rFonts w:ascii="Calibri" w:hAnsi="Calibri" w:cs="Calibri"/>
+          <w:bCs/>
+          <w:color w:val="262626" w:themeColor="text1" w:themeTint="D9"/>
+          <w:sz w:val="22"/>
+          <w:szCs w:val="22"/>
+        </w:rPr>
+        <w:tab/>
+      </w:r>
+      <w:r>
+        <w:rPr>
+          <w:rFonts w:ascii="Calibri" w:hAnsi="Calibri" w:cs="Calibri"/>
+          <w:bCs/>
+          <w:color w:val="262626" w:themeColor="text1" w:themeTint="D9"/>
+          <w:sz w:val="22"/>
+          <w:szCs w:val="22"/>
+        </w:rPr>
+        <w:tab/>
+      </w:r>
+      <w:r>
+        <w:rPr>
+          <w:rFonts w:ascii="Calibri" w:hAnsi="Calibri" w:cs="Calibri"/>
+          <w:bCs/>
+          <w:color w:val="595959" w:themeColor="text1" w:themeTint="A6"/>
+          <w:sz w:val="22"/>
+          <w:szCs w:val="22"/>
+        </w:rPr>
+        <w:t xml:space="preserve">           </w:t>
+      </w:r>
+      <w:r>
+        <w:rPr>
+          <w:rFonts w:ascii="Calibri" w:hAnsi="Calibri" w:cs="Calibri"/>
+          <w:color w:val="595959" w:themeColor="text1" w:themeTint="A6"/>
+          <w:sz w:val="20"/>
+          <w:szCs w:val="20"/>
+        </w:rPr>
+        <w:t>May 2019 - Present</w:t>
+      </w:r>
+    </w:p>
+    <w:p>
+      <w:pPr>
+        <w:pStyle w:val="NoSpacing"/>
+        <w:numPr>
+          <w:ilvl w:val="0"/>
+          <w:numId w:val="4"/>
+        </w:numPr>
+        <w:ind w:left="180" w:hanging="180"/>
+        <w:rPr>
+          <w:rFonts w:ascii="Calibri" w:hAnsi="Calibri" w:cs="Calibri"/>
+          <w:color w:val="595959" w:themeColor="text1" w:themeTint="A6"/>
+          <w:sz w:val="20"/>
+          <w:szCs w:val="20"/>
+        </w:rPr>
+      </w:pPr>
+      <w:r>
+        <w:rPr>
+          <w:rFonts w:ascii="Calibri" w:hAnsi="Calibri" w:cs="Calibri"/>
+          <w:color w:val="595959" w:themeColor="text1" w:themeTint="A6"/>
+          <w:sz w:val="20"/>
+          <w:szCs w:val="20"/>
+        </w:rPr>
+        <w:t xml:space="preserve">Hold weekly office hours and grade exams </w:t>
+      </w:r>
+      <w:r>
+        <w:rPr>
+          <w:rFonts w:ascii="Calibri" w:hAnsi="Calibri" w:cs="Calibri"/>
+          <w:color w:val="595959" w:themeColor="text1" w:themeTint="A6"/>
+          <w:sz w:val="20"/>
+          <w:szCs w:val="20"/>
+        </w:rPr>
+        <w:t>for</w:t>
+      </w:r>
+      <w:r>
+        <w:rPr>
+          <w:rFonts w:ascii="Calibri" w:hAnsi="Calibri" w:cs="Calibri"/>
+          <w:color w:val="595959" w:themeColor="text1" w:themeTint="A6"/>
+          <w:sz w:val="20"/>
+          <w:szCs w:val="20"/>
+        </w:rPr>
+        <w:t xml:space="preserve"> computer architecture course </w:t>
+      </w:r>
+      <w:r>
+        <w:rPr>
+          <w:rFonts w:ascii="Calibri" w:hAnsi="Calibri" w:cs="Calibri"/>
+          <w:b/>
+          <w:bCs/>
+          <w:color w:val="262626" w:themeColor="text1" w:themeTint="D9"/>
+          <w:sz w:val="20"/>
+          <w:szCs w:val="20"/>
+        </w:rPr>
+        <w:t>(C, Assembly)</w:t>
+      </w:r>
+      <w:r>
+        <w:rPr>
+          <w:rFonts w:ascii="Calibri" w:hAnsi="Calibri" w:cs="Calibri"/>
+          <w:color w:val="262626" w:themeColor="text1" w:themeTint="D9"/>
+          <w:sz w:val="20"/>
+          <w:szCs w:val="20"/>
+        </w:rPr>
+        <w:t xml:space="preserve"> </w:t>
+      </w:r>
+      <w:r>
+        <w:rPr>
+          <w:rFonts w:ascii="Calibri" w:hAnsi="Calibri" w:cs="Calibri"/>
+          <w:color w:val="595959" w:themeColor="text1" w:themeTint="A6"/>
+          <w:sz w:val="20"/>
+          <w:szCs w:val="20"/>
+        </w:rPr>
+        <w:t xml:space="preserve">with over </w:t>
+      </w:r>
+      <w:r>
+        <w:rPr>
+          <w:rFonts w:ascii="Calibri" w:hAnsi="Calibri" w:cs="Calibri"/>
+          <w:color w:val="595959" w:themeColor="text1" w:themeTint="A6"/>
+          <w:sz w:val="20"/>
+          <w:szCs w:val="20"/>
+        </w:rPr>
+        <w:t>200</w:t>
+      </w:r>
+      <w:r>
+        <w:rPr>
+          <w:rFonts w:ascii="Calibri" w:hAnsi="Calibri" w:cs="Calibri"/>
+          <w:color w:val="595959" w:themeColor="text1" w:themeTint="A6"/>
+          <w:sz w:val="20"/>
+          <w:szCs w:val="20"/>
+        </w:rPr>
+        <w:t xml:space="preserve"> students </w:t>
+      </w:r>
+    </w:p>
+    <w:p>
+      <w:pPr>
+        <w:pStyle w:val="NoSpacing"/>
+        <w:spacing w:line="276" w:lineRule="auto"/>
+        <w:ind w:left="180"/>
+        <w:rPr>
+          <w:rFonts w:ascii="Calibri" w:hAnsi="Calibri" w:cs="Calibri"/>
+          <w:color w:val="595959" w:themeColor="text1" w:themeTint="A6"/>
+          <w:sz w:val="20"/>
+          <w:szCs w:val="20"/>
+        </w:rPr>
+      </w:pPr>
+      <w:r>
+        <w:rPr>
+          <w:rFonts w:ascii="Calibri" w:hAnsi="Calibri" w:cs="Calibri"/>
+          <w:color w:val="595959" w:themeColor="text1" w:themeTint="A6"/>
+          <w:sz w:val="20"/>
+          <w:szCs w:val="20"/>
+        </w:rPr>
+        <w:t xml:space="preserve">enrolled per semester.  </w:t>
+      </w:r>
+    </w:p>
+    <w:p>
+      <w:pPr>
+        <w:pStyle w:val="NoSpacing"/>
+        <w:rPr>
+          <w:rFonts w:ascii="Calibri" w:hAnsi="Calibri" w:cs="Calibri"/>
+          <w:color w:val="595959" w:themeColor="text1" w:themeTint="A6"/>
+          <w:sz w:val="20"/>
+          <w:szCs w:val="20"/>
+        </w:rPr>
+      </w:pPr>
+      <w:r>
+        <w:rPr>
+          <w:rFonts w:ascii="Calibri" w:hAnsi="Calibri" w:cs="Calibri"/>
+          <w:b/>
+          <w:bCs/>
+          <w:i/>
+          <w:color w:val="262626" w:themeColor="text1" w:themeTint="D9"/>
+          <w:szCs w:val="21"/>
+        </w:rPr>
+        <w:t>Software Engineering Intern</w:t>
+      </w:r>
+      <w:r>
+        <w:rPr>
+          <w:rFonts w:ascii="Calibri" w:hAnsi="Calibri" w:cs="Calibri"/>
+          <w:b/>
+          <w:bCs/>
+          <w:iCs/>
+          <w:color w:val="262626" w:themeColor="text1" w:themeTint="D9"/>
+          <w:szCs w:val="21"/>
+        </w:rPr>
+        <w:t xml:space="preserve">, </w:t>
+      </w:r>
+      <w:r>
+        <w:rPr>
+          <w:rFonts w:ascii="Calibri" w:hAnsi="Calibri" w:cs="Calibri"/>
+          <w:b/>
+          <w:bCs/>
+          <w:iCs/>
+          <w:color w:val="262626" w:themeColor="text1" w:themeTint="D9"/>
+        </w:rPr>
+        <w:t>CBRE</w:t>
+      </w:r>
+      <w:r>
+        <w:rPr>
+          <w:rFonts w:ascii="Calibri" w:hAnsi="Calibri" w:cs="Calibri"/>
+          <w:b/>
+          <w:bCs/>
+          <w:color w:val="262626" w:themeColor="text1" w:themeTint="D9"/>
+        </w:rPr>
+        <w:t xml:space="preserve"> Build</w:t>
+      </w:r>
+      <w:r>
+        <w:rPr>
+          <w:rFonts w:ascii="Calibri" w:hAnsi="Calibri" w:cs="Calibri"/>
+          <w:b/>
+          <w:color w:val="262626" w:themeColor="text1" w:themeTint="D9"/>
+        </w:rPr>
+        <w:t xml:space="preserve"> </w:t>
+      </w:r>
+      <w:r>
+        <w:rPr>
+          <w:rFonts w:ascii="Calibri" w:hAnsi="Calibri" w:cs="Calibri"/>
+          <w:bCs/>
+          <w:color w:val="262626" w:themeColor="text1" w:themeTint="D9"/>
+        </w:rPr>
+        <w:t>|</w:t>
+      </w:r>
+      <w:r>
+        <w:rPr>
+          <w:rFonts w:ascii="Calibri" w:hAnsi="Calibri" w:cs="Calibri"/>
+          <w:b/>
+          <w:color w:val="262626" w:themeColor="text1" w:themeTint="D9"/>
+        </w:rPr>
+        <w:t xml:space="preserve"> </w:t>
+      </w:r>
+      <w:r>
+        <w:rPr>
+          <w:rFonts w:ascii="Calibri" w:hAnsi="Calibri" w:cs="Calibri"/>
+          <w:color w:val="262626" w:themeColor="text1" w:themeTint="D9"/>
+          <w:sz w:val="22"/>
+          <w:szCs w:val="22"/>
+        </w:rPr>
         <w:t xml:space="preserve">Seattle, </w:t>
       </w:r>
       <w:r>
@@ -1587,16 +1959,73 @@
           <w:sz w:val="22"/>
           <w:szCs w:val="22"/>
         </w:rPr>
-        <w:t xml:space="preserve">   </w:t>
-      </w:r>
-      <w:r>
-        <w:rPr>
-          <w:rFonts w:ascii="Calibri" w:hAnsi="Calibri" w:cs="Calibri"/>
-          <w:color w:val="595959" w:themeColor="text1" w:themeTint="A6"/>
-          <w:sz w:val="20"/>
-          <w:szCs w:val="20"/>
-        </w:rPr>
-        <w:t>June 2019 - Present</w:t>
+        <w:t xml:space="preserve">  </w:t>
+      </w:r>
+      <w:r>
+        <w:rPr>
+          <w:rFonts w:ascii="Calibri" w:hAnsi="Calibri" w:cs="Calibri"/>
+          <w:b/>
+          <w:color w:val="595959" w:themeColor="text1" w:themeTint="A6"/>
+          <w:sz w:val="22"/>
+          <w:szCs w:val="22"/>
+        </w:rPr>
+        <w:tab/>
+      </w:r>
+      <w:r>
+        <w:rPr>
+          <w:rFonts w:ascii="Calibri" w:hAnsi="Calibri" w:cs="Calibri"/>
+          <w:b/>
+          <w:color w:val="595959" w:themeColor="text1" w:themeTint="A6"/>
+          <w:sz w:val="22"/>
+          <w:szCs w:val="22"/>
+        </w:rPr>
+        <w:t xml:space="preserve"> </w:t>
+      </w:r>
+      <w:r>
+        <w:rPr>
+          <w:rFonts w:ascii="Calibri" w:hAnsi="Calibri" w:cs="Calibri"/>
+          <w:b/>
+          <w:color w:val="595959" w:themeColor="text1" w:themeTint="A6"/>
+          <w:sz w:val="22"/>
+          <w:szCs w:val="22"/>
+        </w:rPr>
+        <w:t xml:space="preserve">          </w:t>
+      </w:r>
+      <w:r>
+        <w:rPr>
+          <w:rFonts w:ascii="Calibri" w:hAnsi="Calibri" w:cs="Calibri"/>
+          <w:color w:val="595959" w:themeColor="text1" w:themeTint="A6"/>
+          <w:sz w:val="20"/>
+          <w:szCs w:val="20"/>
+        </w:rPr>
+        <w:t>June</w:t>
+      </w:r>
+      <w:r>
+        <w:rPr>
+          <w:rFonts w:ascii="Calibri" w:hAnsi="Calibri" w:cs="Calibri"/>
+          <w:color w:val="595959" w:themeColor="text1" w:themeTint="A6"/>
+          <w:sz w:val="20"/>
+          <w:szCs w:val="20"/>
+        </w:rPr>
+        <w:t xml:space="preserve"> –</w:t>
+      </w:r>
+      <w:r>
+        <w:rPr>
+          <w:rFonts w:ascii="Calibri" w:hAnsi="Calibri" w:cs="Calibri"/>
+          <w:color w:val="595959" w:themeColor="text1" w:themeTint="A6"/>
+          <w:sz w:val="20"/>
+          <w:szCs w:val="20"/>
+        </w:rPr>
+        <w:t xml:space="preserve"> </w:t>
+      </w:r>
+      <w:r>
+        <w:rPr>
+          <w:rFonts w:ascii="Calibri" w:hAnsi="Calibri" w:cs="Calibri"/>
+          <w:color w:val="595959" w:themeColor="text1" w:themeTint="A6"/>
+          <w:sz w:val="20"/>
+          <w:szCs w:val="20"/>
+        </w:rPr>
+        <w:t>August 2019</w:t>
       </w:r>
     </w:p>
     <w:p>
@@ -1621,7 +2050,7 @@
           <w:sz w:val="20"/>
           <w:szCs w:val="20"/>
         </w:rPr>
-        <w:t>Rebuilt</w:t>
+        <w:t>Optimized</w:t>
       </w:r>
       <w:r>
         <w:rPr>
@@ -1635,18 +2064,16 @@
       <w:r>
         <w:rPr>
           <w:rFonts w:ascii="Calibri" w:hAnsi="Calibri" w:cs="Calibri"/>
-          <w:b/>
-          <w:bCs/>
-          <w:color w:val="262626" w:themeColor="text1" w:themeTint="D9"/>
-          <w:sz w:val="20"/>
-          <w:szCs w:val="20"/>
-        </w:rPr>
-        <w:t>Extract-Transform-Load</w:t>
-      </w:r>
-      <w:r>
-        <w:rPr>
-          <w:rFonts w:ascii="Calibri" w:hAnsi="Calibri" w:cs="Calibri"/>
-          <w:color w:val="262626" w:themeColor="text1" w:themeTint="D9"/>
+          <w:color w:val="595959" w:themeColor="text1" w:themeTint="A6"/>
+          <w:sz w:val="20"/>
+          <w:szCs w:val="20"/>
+        </w:rPr>
+        <w:t>UI performance for Deal IQ</w:t>
+      </w:r>
+      <w:r>
+        <w:rPr>
+          <w:rFonts w:ascii="Calibri" w:hAnsi="Calibri" w:cs="Calibri"/>
+          <w:color w:val="595959" w:themeColor="text1" w:themeTint="A6"/>
           <w:sz w:val="20"/>
           <w:szCs w:val="20"/>
         </w:rPr>
@@ -1659,21 +2086,54 @@
           <w:sz w:val="20"/>
           <w:szCs w:val="20"/>
         </w:rPr>
-        <w:t>pipeline</w:t>
-      </w:r>
-      <w:r>
-        <w:rPr>
-          <w:rFonts w:ascii="Calibri" w:hAnsi="Calibri" w:cs="Calibri"/>
-          <w:color w:val="595959" w:themeColor="text1" w:themeTint="A6"/>
-          <w:sz w:val="20"/>
-          <w:szCs w:val="20"/>
-        </w:rPr>
-        <w:t xml:space="preserve"> for processing real estate transactions with $6 billion gross revenue/year</w:t>
-      </w:r>
-      <w:r>
-        <w:rPr>
-          <w:rFonts w:ascii="Calibri" w:hAnsi="Calibri" w:cs="Calibri"/>
-          <w:color w:val="595959" w:themeColor="text1" w:themeTint="A6"/>
+        <w:t xml:space="preserve">by migrating frontend features from </w:t>
+      </w:r>
+      <w:r>
+        <w:rPr>
+          <w:rFonts w:ascii="Calibri" w:hAnsi="Calibri" w:cs="Calibri"/>
+          <w:b/>
+          <w:bCs/>
+          <w:color w:val="262626" w:themeColor="text1" w:themeTint="D9"/>
+          <w:sz w:val="20"/>
+          <w:szCs w:val="20"/>
+        </w:rPr>
+        <w:t>Angular</w:t>
+      </w:r>
+      <w:r>
+        <w:rPr>
+          <w:rFonts w:ascii="Calibri" w:hAnsi="Calibri" w:cs="Calibri"/>
+          <w:color w:val="262626" w:themeColor="text1" w:themeTint="D9"/>
+          <w:sz w:val="20"/>
+          <w:szCs w:val="20"/>
+        </w:rPr>
+        <w:t xml:space="preserve"> </w:t>
+      </w:r>
+      <w:r>
+        <w:rPr>
+          <w:rFonts w:ascii="Calibri" w:hAnsi="Calibri" w:cs="Calibri"/>
+          <w:color w:val="595959" w:themeColor="text1" w:themeTint="A6"/>
+          <w:sz w:val="20"/>
+          <w:szCs w:val="20"/>
+        </w:rPr>
+        <w:t xml:space="preserve">to </w:t>
+      </w:r>
+      <w:r>
+        <w:rPr>
+          <w:rFonts w:ascii="Calibri" w:hAnsi="Calibri" w:cs="Calibri"/>
+          <w:b/>
+          <w:bCs/>
+          <w:color w:val="262626" w:themeColor="text1" w:themeTint="D9"/>
+          <w:sz w:val="20"/>
+          <w:szCs w:val="20"/>
+        </w:rPr>
+        <w:t>React</w:t>
+      </w:r>
+      <w:r>
+        <w:rPr>
+          <w:rFonts w:ascii="Calibri" w:hAnsi="Calibri" w:cs="Calibri"/>
+          <w:b/>
+          <w:bCs/>
+          <w:color w:val="262626" w:themeColor="text1" w:themeTint="D9"/>
           <w:sz w:val="20"/>
           <w:szCs w:val="20"/>
         </w:rPr>
@@ -1686,34 +2146,25 @@
           <w:sz w:val="20"/>
           <w:szCs w:val="20"/>
         </w:rPr>
-        <w:t>utilized</w:t>
-      </w:r>
-      <w:r>
-        <w:rPr>
-          <w:rFonts w:ascii="Calibri" w:hAnsi="Calibri" w:cs="Calibri"/>
-          <w:color w:val="595959" w:themeColor="text1" w:themeTint="A6"/>
-          <w:sz w:val="20"/>
-          <w:szCs w:val="20"/>
-        </w:rPr>
-        <w:t xml:space="preserve"> </w:t>
-      </w:r>
-      <w:r>
-        <w:rPr>
-          <w:rFonts w:ascii="Calibri" w:hAnsi="Calibri" w:cs="Calibri"/>
-          <w:color w:val="595959" w:themeColor="text1" w:themeTint="A6"/>
-          <w:sz w:val="20"/>
-          <w:szCs w:val="20"/>
-        </w:rPr>
-        <w:t xml:space="preserve">in applications </w:t>
-      </w:r>
-      <w:r>
-        <w:rPr>
-          <w:rFonts w:ascii="Calibri" w:hAnsi="Calibri" w:cs="Calibri"/>
-          <w:color w:val="595959" w:themeColor="text1" w:themeTint="A6"/>
-          <w:sz w:val="20"/>
-          <w:szCs w:val="20"/>
-        </w:rPr>
-        <w:t>across 3 teams</w:t>
+        <w:t xml:space="preserve">utilized by almost 3000 brokers </w:t>
+      </w:r>
+      <w:r>
+        <w:rPr>
+          <w:rFonts w:ascii="Calibri" w:hAnsi="Calibri" w:cs="Calibri"/>
+          <w:color w:val="595959" w:themeColor="text1" w:themeTint="A6"/>
+          <w:sz w:val="20"/>
+          <w:szCs w:val="20"/>
+        </w:rPr>
+        <w:t xml:space="preserve">to manage deal financials </w:t>
+      </w:r>
+      <w:r>
+        <w:rPr>
+          <w:rFonts w:ascii="Calibri" w:hAnsi="Calibri" w:cs="Calibri"/>
+          <w:color w:val="595959" w:themeColor="text1" w:themeTint="A6"/>
+          <w:sz w:val="20"/>
+          <w:szCs w:val="20"/>
+        </w:rPr>
+        <w:t>throughout the country</w:t>
       </w:r>
       <w:r>
         <w:rPr>
@@ -1723,175 +2174,6 @@
           <w:szCs w:val="20"/>
         </w:rPr>
         <w:t xml:space="preserve">. </w:t>
-      </w:r>
-      <w:r>
-        <w:rPr>
-          <w:rFonts w:ascii="Calibri" w:hAnsi="Calibri" w:cs="Calibri"/>
-          <w:color w:val="595959" w:themeColor="text1" w:themeTint="A6"/>
-          <w:sz w:val="20"/>
-          <w:szCs w:val="20"/>
-        </w:rPr>
-        <w:t xml:space="preserve">Technologies include </w:t>
-      </w:r>
-      <w:r>
-        <w:rPr>
-          <w:rFonts w:ascii="Calibri" w:hAnsi="Calibri" w:cs="Calibri"/>
-          <w:b/>
-          <w:bCs/>
-          <w:color w:val="262626" w:themeColor="text1" w:themeTint="D9"/>
-          <w:sz w:val="20"/>
-          <w:szCs w:val="20"/>
-        </w:rPr>
-        <w:t>Python</w:t>
-      </w:r>
-      <w:r>
-        <w:rPr>
-          <w:rFonts w:ascii="Calibri" w:hAnsi="Calibri" w:cs="Calibri"/>
-          <w:b/>
-          <w:bCs/>
-          <w:color w:val="262626" w:themeColor="text1" w:themeTint="D9"/>
-          <w:sz w:val="20"/>
-          <w:szCs w:val="20"/>
-        </w:rPr>
-        <w:t>’s</w:t>
-      </w:r>
-      <w:r>
-        <w:rPr>
-          <w:rFonts w:ascii="Calibri" w:hAnsi="Calibri" w:cs="Calibri"/>
-          <w:color w:val="262626" w:themeColor="text1" w:themeTint="D9"/>
-          <w:sz w:val="20"/>
-          <w:szCs w:val="20"/>
-        </w:rPr>
-        <w:t xml:space="preserve"> </w:t>
-      </w:r>
-      <w:r>
-        <w:rPr>
-          <w:rFonts w:ascii="Calibri" w:hAnsi="Calibri" w:cs="Calibri"/>
-          <w:b/>
-          <w:bCs/>
-          <w:color w:val="262626" w:themeColor="text1" w:themeTint="D9"/>
-          <w:sz w:val="20"/>
-          <w:szCs w:val="20"/>
-        </w:rPr>
-        <w:t>multiprocessing</w:t>
-      </w:r>
-      <w:r>
-        <w:rPr>
-          <w:rFonts w:ascii="Calibri" w:hAnsi="Calibri" w:cs="Calibri"/>
-          <w:color w:val="595959" w:themeColor="text1" w:themeTint="A6"/>
-          <w:sz w:val="20"/>
-          <w:szCs w:val="20"/>
-        </w:rPr>
-        <w:t xml:space="preserve">, </w:t>
-      </w:r>
-      <w:r>
-        <w:rPr>
-          <w:rFonts w:ascii="Calibri" w:hAnsi="Calibri" w:cs="Calibri"/>
-          <w:b/>
-          <w:bCs/>
-          <w:color w:val="262626" w:themeColor="text1" w:themeTint="D9"/>
-          <w:sz w:val="20"/>
-          <w:szCs w:val="20"/>
-        </w:rPr>
-        <w:t>Django</w:t>
-      </w:r>
-      <w:r>
-        <w:rPr>
-          <w:rFonts w:ascii="Calibri" w:hAnsi="Calibri" w:cs="Calibri"/>
-          <w:color w:val="595959" w:themeColor="text1" w:themeTint="A6"/>
-          <w:sz w:val="20"/>
-          <w:szCs w:val="20"/>
-        </w:rPr>
-        <w:t>,</w:t>
-      </w:r>
-      <w:r>
-        <w:rPr>
-          <w:rFonts w:ascii="Calibri" w:hAnsi="Calibri" w:cs="Calibri"/>
-          <w:color w:val="595959" w:themeColor="text1" w:themeTint="A6"/>
-          <w:sz w:val="20"/>
-          <w:szCs w:val="20"/>
-        </w:rPr>
-        <w:t xml:space="preserve"> </w:t>
-      </w:r>
-      <w:r>
-        <w:rPr>
-          <w:rFonts w:ascii="Calibri" w:hAnsi="Calibri" w:cs="Calibri"/>
-          <w:b/>
-          <w:bCs/>
-          <w:color w:val="262626" w:themeColor="text1" w:themeTint="D9"/>
-          <w:sz w:val="20"/>
-          <w:szCs w:val="20"/>
-        </w:rPr>
-        <w:t>PostgreSQL</w:t>
-      </w:r>
-      <w:r>
-        <w:rPr>
-          <w:rFonts w:ascii="Calibri" w:hAnsi="Calibri" w:cs="Calibri"/>
-          <w:color w:val="595959" w:themeColor="text1" w:themeTint="A6"/>
-          <w:sz w:val="20"/>
-          <w:szCs w:val="20"/>
-        </w:rPr>
-        <w:t xml:space="preserve">, </w:t>
-      </w:r>
-      <w:r>
-        <w:rPr>
-          <w:rFonts w:ascii="Calibri" w:hAnsi="Calibri" w:cs="Calibri"/>
-          <w:b/>
-          <w:bCs/>
-          <w:color w:val="262626" w:themeColor="text1" w:themeTint="D9"/>
-          <w:sz w:val="20"/>
-          <w:szCs w:val="20"/>
-        </w:rPr>
-        <w:t>ElasticSearch</w:t>
-      </w:r>
-      <w:r>
-        <w:rPr>
-          <w:rFonts w:ascii="Calibri" w:hAnsi="Calibri" w:cs="Calibri"/>
-          <w:color w:val="595959" w:themeColor="text1" w:themeTint="A6"/>
-          <w:sz w:val="20"/>
-          <w:szCs w:val="20"/>
-        </w:rPr>
-        <w:t xml:space="preserve">, </w:t>
-      </w:r>
-      <w:r>
-        <w:rPr>
-          <w:rFonts w:ascii="Calibri" w:hAnsi="Calibri" w:cs="Calibri"/>
-          <w:b/>
-          <w:bCs/>
-          <w:color w:val="262626" w:themeColor="text1" w:themeTint="D9"/>
-          <w:sz w:val="20"/>
-          <w:szCs w:val="20"/>
-        </w:rPr>
-        <w:t>Docker</w:t>
-      </w:r>
-      <w:r>
-        <w:rPr>
-          <w:rFonts w:ascii="Calibri" w:hAnsi="Calibri" w:cs="Calibri"/>
-          <w:color w:val="595959" w:themeColor="text1" w:themeTint="A6"/>
-          <w:sz w:val="20"/>
-          <w:szCs w:val="20"/>
-        </w:rPr>
-        <w:t xml:space="preserve">, </w:t>
-      </w:r>
-      <w:r>
-        <w:rPr>
-          <w:rFonts w:ascii="Calibri" w:hAnsi="Calibri" w:cs="Calibri"/>
-          <w:b/>
-          <w:bCs/>
-          <w:color w:val="262626" w:themeColor="text1" w:themeTint="D9"/>
-          <w:sz w:val="20"/>
-          <w:szCs w:val="20"/>
-        </w:rPr>
-        <w:t>AWS</w:t>
-      </w:r>
-      <w:r>
-        <w:rPr>
-          <w:rFonts w:ascii="Calibri" w:hAnsi="Calibri" w:cs="Calibri"/>
-          <w:color w:val="595959" w:themeColor="text1" w:themeTint="A6"/>
-          <w:sz w:val="20"/>
-          <w:szCs w:val="20"/>
-        </w:rPr>
-        <w:t>.</w:t>
       </w:r>
     </w:p>
     <w:p>
@@ -1916,32 +2198,12 @@
           <w:sz w:val="20"/>
           <w:szCs w:val="20"/>
         </w:rPr>
-        <w:t>Optimized</w:t>
-      </w:r>
-      <w:r>
-        <w:rPr>
-          <w:rFonts w:ascii="Calibri" w:hAnsi="Calibri" w:cs="Calibri"/>
-          <w:color w:val="595959" w:themeColor="text1" w:themeTint="A6"/>
-          <w:sz w:val="20"/>
-          <w:szCs w:val="20"/>
-        </w:rPr>
-        <w:t xml:space="preserve"> Deal IQ’s UI performance by migrating frontend features from </w:t>
-      </w:r>
-      <w:r>
-        <w:rPr>
-          <w:rFonts w:ascii="Calibri" w:hAnsi="Calibri" w:cs="Calibri"/>
-          <w:b/>
-          <w:bCs/>
-          <w:color w:val="262626" w:themeColor="text1" w:themeTint="D9"/>
-          <w:sz w:val="20"/>
-          <w:szCs w:val="20"/>
-        </w:rPr>
-        <w:t>Angular</w:t>
-      </w:r>
-      <w:r>
-        <w:rPr>
-          <w:rFonts w:ascii="Calibri" w:hAnsi="Calibri" w:cs="Calibri"/>
-          <w:color w:val="262626" w:themeColor="text1" w:themeTint="D9"/>
+        <w:t>Reduced runtime by 70% for</w:t>
+      </w:r>
+      <w:r>
+        <w:rPr>
+          <w:rFonts w:ascii="Calibri" w:hAnsi="Calibri" w:cs="Calibri"/>
+          <w:color w:val="595959" w:themeColor="text1" w:themeTint="A6"/>
           <w:sz w:val="20"/>
           <w:szCs w:val="20"/>
         </w:rPr>
@@ -1950,31 +2212,263 @@
       <w:r>
         <w:rPr>
           <w:rFonts w:ascii="Calibri" w:hAnsi="Calibri" w:cs="Calibri"/>
-          <w:color w:val="595959" w:themeColor="text1" w:themeTint="A6"/>
-          <w:sz w:val="20"/>
-          <w:szCs w:val="20"/>
-        </w:rPr>
-        <w:t xml:space="preserve">to </w:t>
-      </w:r>
-      <w:r>
-        <w:rPr>
-          <w:rFonts w:ascii="Calibri" w:hAnsi="Calibri" w:cs="Calibri"/>
-          <w:b/>
-          <w:bCs/>
-          <w:color w:val="262626" w:themeColor="text1" w:themeTint="D9"/>
-          <w:sz w:val="20"/>
-          <w:szCs w:val="20"/>
-        </w:rPr>
-        <w:t>React</w:t>
-      </w:r>
-      <w:r>
-        <w:rPr>
-          <w:rFonts w:ascii="Calibri" w:hAnsi="Calibri" w:cs="Calibri"/>
-          <w:color w:val="595959" w:themeColor="text1" w:themeTint="A6"/>
-          <w:sz w:val="20"/>
-          <w:szCs w:val="20"/>
-        </w:rPr>
-        <w:t xml:space="preserve">. </w:t>
+          <w:b/>
+          <w:bCs/>
+          <w:color w:val="262626" w:themeColor="text1" w:themeTint="D9"/>
+          <w:sz w:val="20"/>
+          <w:szCs w:val="20"/>
+        </w:rPr>
+        <w:t>Extract-Transform-Load</w:t>
+      </w:r>
+      <w:r>
+        <w:rPr>
+          <w:rFonts w:ascii="Calibri" w:hAnsi="Calibri" w:cs="Calibri"/>
+          <w:color w:val="262626" w:themeColor="text1" w:themeTint="D9"/>
+          <w:sz w:val="20"/>
+          <w:szCs w:val="20"/>
+        </w:rPr>
+        <w:t xml:space="preserve"> </w:t>
+      </w:r>
+      <w:r>
+        <w:rPr>
+          <w:rFonts w:ascii="Calibri" w:hAnsi="Calibri" w:cs="Calibri"/>
+          <w:color w:val="595959" w:themeColor="text1" w:themeTint="A6"/>
+          <w:sz w:val="20"/>
+          <w:szCs w:val="20"/>
+        </w:rPr>
+        <w:t xml:space="preserve">pipeline </w:t>
+      </w:r>
+      <w:r>
+        <w:rPr>
+          <w:rFonts w:ascii="Calibri" w:hAnsi="Calibri" w:cs="Calibri"/>
+          <w:color w:val="595959" w:themeColor="text1" w:themeTint="A6"/>
+          <w:sz w:val="20"/>
+          <w:szCs w:val="20"/>
+        </w:rPr>
+        <w:t>to</w:t>
+      </w:r>
+      <w:r>
+        <w:rPr>
+          <w:rFonts w:ascii="Calibri" w:hAnsi="Calibri" w:cs="Calibri"/>
+          <w:color w:val="595959" w:themeColor="text1" w:themeTint="A6"/>
+          <w:sz w:val="20"/>
+          <w:szCs w:val="20"/>
+        </w:rPr>
+        <w:t xml:space="preserve"> </w:t>
+      </w:r>
+      <w:r>
+        <w:rPr>
+          <w:rFonts w:ascii="Calibri" w:hAnsi="Calibri" w:cs="Calibri"/>
+          <w:color w:val="595959" w:themeColor="text1" w:themeTint="A6"/>
+          <w:sz w:val="20"/>
+          <w:szCs w:val="20"/>
+        </w:rPr>
+        <w:t>process</w:t>
+      </w:r>
+      <w:r>
+        <w:rPr>
+          <w:rFonts w:ascii="Calibri" w:hAnsi="Calibri" w:cs="Calibri"/>
+          <w:color w:val="595959" w:themeColor="text1" w:themeTint="A6"/>
+          <w:sz w:val="20"/>
+          <w:szCs w:val="20"/>
+        </w:rPr>
+        <w:t xml:space="preserve"> real estate transactions with $6 billion gross revenue/year, </w:t>
+      </w:r>
+      <w:r>
+        <w:rPr>
+          <w:rFonts w:ascii="Calibri" w:hAnsi="Calibri" w:cs="Calibri"/>
+          <w:color w:val="595959" w:themeColor="text1" w:themeTint="A6"/>
+          <w:sz w:val="20"/>
+          <w:szCs w:val="20"/>
+        </w:rPr>
+        <w:t xml:space="preserve">used </w:t>
+      </w:r>
+      <w:r>
+        <w:rPr>
+          <w:rFonts w:ascii="Calibri" w:hAnsi="Calibri" w:cs="Calibri"/>
+          <w:color w:val="595959" w:themeColor="text1" w:themeTint="A6"/>
+          <w:sz w:val="20"/>
+          <w:szCs w:val="20"/>
+        </w:rPr>
+        <w:t xml:space="preserve">in </w:t>
+      </w:r>
+      <w:r>
+        <w:rPr>
+          <w:rFonts w:ascii="Calibri" w:hAnsi="Calibri" w:cs="Calibri"/>
+          <w:color w:val="595959" w:themeColor="text1" w:themeTint="A6"/>
+          <w:sz w:val="20"/>
+          <w:szCs w:val="20"/>
+        </w:rPr>
+        <w:t xml:space="preserve">products </w:t>
+      </w:r>
+      <w:r>
+        <w:rPr>
+          <w:rFonts w:ascii="Calibri" w:hAnsi="Calibri" w:cs="Calibri"/>
+          <w:color w:val="595959" w:themeColor="text1" w:themeTint="A6"/>
+          <w:sz w:val="20"/>
+          <w:szCs w:val="20"/>
+        </w:rPr>
+        <w:t>across 3 teams</w:t>
+      </w:r>
+      <w:r>
+        <w:rPr>
+          <w:rFonts w:ascii="Calibri" w:hAnsi="Calibri" w:cs="Calibri"/>
+          <w:color w:val="595959" w:themeColor="text1" w:themeTint="A6"/>
+          <w:sz w:val="20"/>
+          <w:szCs w:val="20"/>
+        </w:rPr>
+        <w:t xml:space="preserve"> </w:t>
+      </w:r>
+      <w:r>
+        <w:rPr>
+          <w:rFonts w:ascii="Calibri" w:hAnsi="Calibri" w:cs="Calibri"/>
+          <w:color w:val="595959" w:themeColor="text1" w:themeTint="A6"/>
+          <w:sz w:val="20"/>
+          <w:szCs w:val="20"/>
+        </w:rPr>
+        <w:t>with</w:t>
+      </w:r>
+      <w:r>
+        <w:rPr>
+          <w:rFonts w:ascii="Calibri" w:hAnsi="Calibri" w:cs="Calibri"/>
+          <w:color w:val="595959" w:themeColor="text1" w:themeTint="A6"/>
+          <w:sz w:val="20"/>
+          <w:szCs w:val="20"/>
+        </w:rPr>
+        <w:t xml:space="preserve"> </w:t>
+      </w:r>
+      <w:r>
+        <w:rPr>
+          <w:rFonts w:ascii="Calibri" w:hAnsi="Calibri" w:cs="Calibri"/>
+          <w:b/>
+          <w:bCs/>
+          <w:color w:val="262626" w:themeColor="text1" w:themeTint="D9"/>
+          <w:sz w:val="20"/>
+          <w:szCs w:val="20"/>
+        </w:rPr>
+        <w:t>multiprocessing</w:t>
+      </w:r>
+      <w:r>
+        <w:rPr>
+          <w:rFonts w:ascii="Calibri" w:hAnsi="Calibri" w:cs="Calibri"/>
+          <w:color w:val="595959" w:themeColor="text1" w:themeTint="A6"/>
+          <w:sz w:val="20"/>
+          <w:szCs w:val="20"/>
+        </w:rPr>
+        <w:t xml:space="preserve">, </w:t>
+      </w:r>
+      <w:r>
+        <w:rPr>
+          <w:rFonts w:ascii="Calibri" w:hAnsi="Calibri" w:cs="Calibri"/>
+          <w:b/>
+          <w:bCs/>
+          <w:color w:val="262626" w:themeColor="text1" w:themeTint="D9"/>
+          <w:sz w:val="20"/>
+          <w:szCs w:val="20"/>
+        </w:rPr>
+        <w:t>Django</w:t>
+      </w:r>
+      <w:r>
+        <w:rPr>
+          <w:rFonts w:ascii="Calibri" w:hAnsi="Calibri" w:cs="Calibri"/>
+          <w:color w:val="595959" w:themeColor="text1" w:themeTint="A6"/>
+          <w:sz w:val="20"/>
+          <w:szCs w:val="20"/>
+        </w:rPr>
+        <w:t xml:space="preserve">, </w:t>
+      </w:r>
+      <w:r>
+        <w:rPr>
+          <w:rFonts w:ascii="Calibri" w:hAnsi="Calibri" w:cs="Calibri"/>
+          <w:b/>
+          <w:bCs/>
+          <w:color w:val="262626" w:themeColor="text1" w:themeTint="D9"/>
+          <w:sz w:val="20"/>
+          <w:szCs w:val="20"/>
+        </w:rPr>
+        <w:t>PostgreSQL</w:t>
+      </w:r>
+      <w:r>
+        <w:rPr>
+          <w:rFonts w:ascii="Calibri" w:hAnsi="Calibri" w:cs="Calibri"/>
+          <w:color w:val="595959" w:themeColor="text1" w:themeTint="A6"/>
+          <w:sz w:val="20"/>
+          <w:szCs w:val="20"/>
+        </w:rPr>
+        <w:t xml:space="preserve">, </w:t>
+      </w:r>
+      <w:proofErr w:type="spellStart"/>
+      <w:r>
+        <w:rPr>
+          <w:rFonts w:ascii="Calibri" w:hAnsi="Calibri" w:cs="Calibri"/>
+          <w:b/>
+          <w:bCs/>
+          <w:color w:val="262626" w:themeColor="text1" w:themeTint="D9"/>
+          <w:sz w:val="20"/>
+          <w:szCs w:val="20"/>
+        </w:rPr>
+        <w:t>ElasticSearch</w:t>
+      </w:r>
+      <w:proofErr w:type="spellEnd"/>
+      <w:r>
+        <w:rPr>
+          <w:rFonts w:ascii="Calibri" w:hAnsi="Calibri" w:cs="Calibri"/>
+          <w:color w:val="595959" w:themeColor="text1" w:themeTint="A6"/>
+          <w:sz w:val="20"/>
+          <w:szCs w:val="20"/>
+        </w:rPr>
+        <w:t xml:space="preserve">, </w:t>
+      </w:r>
+      <w:r>
+        <w:rPr>
+          <w:rFonts w:ascii="Calibri" w:hAnsi="Calibri" w:cs="Calibri"/>
+          <w:b/>
+          <w:bCs/>
+          <w:color w:val="262626" w:themeColor="text1" w:themeTint="D9"/>
+          <w:sz w:val="20"/>
+          <w:szCs w:val="20"/>
+        </w:rPr>
+        <w:t>Docker</w:t>
+      </w:r>
+      <w:r>
+        <w:rPr>
+          <w:rFonts w:ascii="Calibri" w:hAnsi="Calibri" w:cs="Calibri"/>
+          <w:color w:val="595959" w:themeColor="text1" w:themeTint="A6"/>
+          <w:sz w:val="20"/>
+          <w:szCs w:val="20"/>
+        </w:rPr>
+        <w:t xml:space="preserve">, </w:t>
+      </w:r>
+      <w:r>
+        <w:rPr>
+          <w:rFonts w:ascii="Calibri" w:hAnsi="Calibri" w:cs="Calibri"/>
+          <w:b/>
+          <w:bCs/>
+          <w:color w:val="262626" w:themeColor="text1" w:themeTint="D9"/>
+          <w:sz w:val="20"/>
+          <w:szCs w:val="20"/>
+        </w:rPr>
+        <w:t>AWS</w:t>
+      </w:r>
+      <w:r>
+        <w:rPr>
+          <w:rFonts w:ascii="Calibri" w:hAnsi="Calibri" w:cs="Calibri"/>
+          <w:b/>
+          <w:bCs/>
+          <w:color w:val="262626" w:themeColor="text1" w:themeTint="D9"/>
+          <w:sz w:val="20"/>
+          <w:szCs w:val="20"/>
+        </w:rPr>
+        <w:t xml:space="preserve"> Lambda</w:t>
+      </w:r>
+      <w:r>
+        <w:rPr>
+          <w:rFonts w:ascii="Calibri" w:hAnsi="Calibri" w:cs="Calibri"/>
+          <w:color w:val="595959" w:themeColor="text1" w:themeTint="A6"/>
+          <w:sz w:val="20"/>
+          <w:szCs w:val="20"/>
+        </w:rPr>
+        <w:t>.</w:t>
       </w:r>
     </w:p>
     <w:p>
@@ -1999,17 +2493,27 @@
           <w:sz w:val="20"/>
           <w:szCs w:val="20"/>
         </w:rPr>
-        <w:t>Used</w:t>
-      </w:r>
-      <w:r>
-        <w:rPr>
-          <w:rFonts w:ascii="Calibri" w:hAnsi="Calibri" w:cs="Calibri"/>
-          <w:color w:val="595959" w:themeColor="text1" w:themeTint="A6"/>
-          <w:sz w:val="20"/>
-          <w:szCs w:val="20"/>
-        </w:rPr>
-        <w:t xml:space="preserve"> </w:t>
-      </w:r>
+        <w:t>Integrated</w:t>
+      </w:r>
+      <w:r>
+        <w:rPr>
+          <w:rFonts w:ascii="Calibri" w:hAnsi="Calibri" w:cs="Calibri"/>
+          <w:color w:val="595959" w:themeColor="text1" w:themeTint="A6"/>
+          <w:sz w:val="20"/>
+          <w:szCs w:val="20"/>
+        </w:rPr>
+        <w:t xml:space="preserve"> Deal IQ data with CBRE's meta database for research and development</w:t>
+      </w:r>
+      <w:r>
+        <w:rPr>
+          <w:rFonts w:ascii="Calibri" w:hAnsi="Calibri" w:cs="Calibri"/>
+          <w:color w:val="595959" w:themeColor="text1" w:themeTint="A6"/>
+          <w:sz w:val="20"/>
+          <w:szCs w:val="20"/>
+        </w:rPr>
+        <w:t xml:space="preserve"> with </w:t>
+      </w:r>
+      <w:proofErr w:type="spellStart"/>
       <w:r>
         <w:rPr>
           <w:rFonts w:ascii="Calibri" w:hAnsi="Calibri" w:cs="Calibri"/>
@@ -2021,451 +2525,56 @@
         </w:rPr>
         <w:t>GraphQL</w:t>
       </w:r>
-      <w:r>
-        <w:rPr>
-          <w:rFonts w:ascii="Calibri" w:hAnsi="Calibri" w:cs="Calibri"/>
-          <w:color w:val="262626" w:themeColor="text1" w:themeTint="D9"/>
-          <w:sz w:val="20"/>
-          <w:szCs w:val="20"/>
-        </w:rPr>
-        <w:t xml:space="preserve"> </w:t>
-      </w:r>
-      <w:r>
-        <w:rPr>
-          <w:rFonts w:ascii="Calibri" w:hAnsi="Calibri" w:cs="Calibri"/>
-          <w:color w:val="595959" w:themeColor="text1" w:themeTint="A6"/>
-          <w:sz w:val="20"/>
-          <w:szCs w:val="20"/>
-        </w:rPr>
-        <w:t>to integrate Deal IQ data with CBRE's meta database for research and development.</w:t>
+      <w:proofErr w:type="spellEnd"/>
+      <w:r>
+        <w:rPr>
+          <w:rFonts w:ascii="Calibri" w:hAnsi="Calibri" w:cs="Calibri"/>
+          <w:color w:val="595959" w:themeColor="text1" w:themeTint="A6"/>
+          <w:sz w:val="20"/>
+          <w:szCs w:val="20"/>
+        </w:rPr>
+        <w:t>.</w:t>
       </w:r>
     </w:p>
     <w:p>
       <w:pPr>
         <w:pStyle w:val="NoSpacing"/>
-        <w:numPr>
-          <w:ilvl w:val="0"/>
-          <w:numId w:val="3"/>
-        </w:numPr>
-        <w:spacing w:line="276" w:lineRule="auto"/>
-        <w:ind w:left="180" w:hanging="180"/>
-        <w:rPr>
-          <w:rFonts w:ascii="Calibri" w:hAnsi="Calibri" w:cs="Calibri"/>
-          <w:color w:val="595959" w:themeColor="text1" w:themeTint="A6"/>
-          <w:sz w:val="20"/>
-          <w:szCs w:val="20"/>
-        </w:rPr>
-      </w:pPr>
-      <w:r>
-        <w:rPr>
-          <w:rFonts w:ascii="Calibri" w:hAnsi="Calibri" w:cs="Calibri"/>
-          <w:color w:val="595959" w:themeColor="text1" w:themeTint="A6"/>
-          <w:sz w:val="20"/>
-          <w:szCs w:val="20"/>
-        </w:rPr>
-        <w:t xml:space="preserve">Participated in </w:t>
-      </w:r>
-      <w:r>
-        <w:rPr>
-          <w:rFonts w:ascii="Calibri" w:hAnsi="Calibri" w:cs="Calibri"/>
-          <w:b/>
-          <w:bCs/>
-          <w:color w:val="262626" w:themeColor="text1" w:themeTint="D9"/>
-          <w:sz w:val="20"/>
-          <w:szCs w:val="20"/>
-        </w:rPr>
-        <w:t>Agile</w:t>
-      </w:r>
-      <w:r>
-        <w:rPr>
-          <w:rFonts w:ascii="Calibri" w:hAnsi="Calibri" w:cs="Calibri"/>
-          <w:color w:val="262626" w:themeColor="text1" w:themeTint="D9"/>
-          <w:sz w:val="20"/>
-          <w:szCs w:val="20"/>
+        <w:rPr>
+          <w:rFonts w:ascii="Calibri" w:hAnsi="Calibri" w:cs="Calibri"/>
+          <w:color w:val="595959" w:themeColor="text1" w:themeTint="A6"/>
+          <w:sz w:val="20"/>
+          <w:szCs w:val="20"/>
+        </w:rPr>
+      </w:pPr>
+      <w:r>
+        <w:rPr>
+          <w:rFonts w:ascii="Calibri" w:hAnsi="Calibri" w:cs="Calibri"/>
+          <w:b/>
+          <w:bCs/>
+          <w:i/>
+          <w:color w:val="262626" w:themeColor="text1" w:themeTint="D9"/>
+          <w:szCs w:val="21"/>
+        </w:rPr>
+        <w:t>Research Assistant</w:t>
+      </w:r>
+      <w:r>
+        <w:rPr>
+          <w:rFonts w:ascii="Calibri" w:hAnsi="Calibri" w:cs="Calibri"/>
+          <w:b/>
+          <w:bCs/>
+          <w:i/>
+          <w:color w:val="262626" w:themeColor="text1" w:themeTint="D9"/>
+        </w:rPr>
+        <w:t>,</w:t>
+      </w:r>
+      <w:r>
+        <w:rPr>
+          <w:rFonts w:ascii="Calibri" w:hAnsi="Calibri" w:cs="Calibri"/>
+          <w:b/>
+          <w:bCs/>
+          <w:color w:val="262626" w:themeColor="text1" w:themeTint="D9"/>
         </w:rPr>
         <w:t xml:space="preserve"> </w:t>
-      </w:r>
-      <w:r>
-        <w:rPr>
-          <w:rFonts w:ascii="Calibri" w:hAnsi="Calibri" w:cs="Calibri"/>
-          <w:color w:val="595959" w:themeColor="text1" w:themeTint="A6"/>
-          <w:sz w:val="20"/>
-          <w:szCs w:val="20"/>
-        </w:rPr>
-        <w:t xml:space="preserve">development with </w:t>
-      </w:r>
-      <w:r>
-        <w:rPr>
-          <w:rFonts w:ascii="Calibri" w:hAnsi="Calibri" w:cs="Calibri"/>
-          <w:b/>
-          <w:bCs/>
-          <w:color w:val="262626" w:themeColor="text1" w:themeTint="D9"/>
-          <w:sz w:val="20"/>
-          <w:szCs w:val="20"/>
-        </w:rPr>
-        <w:t>Kaban</w:t>
-      </w:r>
-      <w:r>
-        <w:rPr>
-          <w:rFonts w:ascii="Calibri" w:hAnsi="Calibri" w:cs="Calibri"/>
-          <w:color w:val="262626" w:themeColor="text1" w:themeTint="D9"/>
-          <w:sz w:val="20"/>
-          <w:szCs w:val="20"/>
-        </w:rPr>
-        <w:t xml:space="preserve"> </w:t>
-      </w:r>
-      <w:r>
-        <w:rPr>
-          <w:rFonts w:ascii="Calibri" w:hAnsi="Calibri" w:cs="Calibri"/>
-          <w:color w:val="595959" w:themeColor="text1" w:themeTint="A6"/>
-          <w:sz w:val="20"/>
-          <w:szCs w:val="20"/>
-        </w:rPr>
-        <w:t xml:space="preserve">workflow, </w:t>
-      </w:r>
-      <w:r>
-        <w:rPr>
-          <w:rFonts w:ascii="Calibri" w:hAnsi="Calibri" w:cs="Calibri"/>
-          <w:b/>
-          <w:bCs/>
-          <w:color w:val="262626" w:themeColor="text1" w:themeTint="D9"/>
-          <w:sz w:val="20"/>
-          <w:szCs w:val="20"/>
-        </w:rPr>
-        <w:t>Jira</w:t>
-      </w:r>
-      <w:r>
-        <w:rPr>
-          <w:rFonts w:ascii="Calibri" w:hAnsi="Calibri" w:cs="Calibri"/>
-          <w:color w:val="595959" w:themeColor="text1" w:themeTint="A6"/>
-          <w:sz w:val="20"/>
-          <w:szCs w:val="20"/>
-        </w:rPr>
-        <w:t xml:space="preserve">, and version control and code review via </w:t>
-      </w:r>
-      <w:r>
-        <w:rPr>
-          <w:rFonts w:ascii="Calibri" w:hAnsi="Calibri" w:cs="Calibri"/>
-          <w:b/>
-          <w:bCs/>
-          <w:color w:val="262626" w:themeColor="text1" w:themeTint="D9"/>
-          <w:sz w:val="20"/>
-          <w:szCs w:val="20"/>
-        </w:rPr>
-        <w:t>Gitlab</w:t>
-      </w:r>
-      <w:r>
-        <w:rPr>
-          <w:rFonts w:ascii="Calibri" w:hAnsi="Calibri" w:cs="Calibri"/>
-          <w:color w:val="595959" w:themeColor="text1" w:themeTint="A6"/>
-          <w:sz w:val="20"/>
-          <w:szCs w:val="20"/>
-        </w:rPr>
-        <w:t>.</w:t>
-      </w:r>
-    </w:p>
-    <w:p>
-      <w:pPr>
-        <w:pStyle w:val="NoSpacing"/>
-        <w:rPr>
-          <w:rFonts w:ascii="Calibri" w:hAnsi="Calibri" w:cs="Calibri"/>
-          <w:color w:val="595959" w:themeColor="text1" w:themeTint="A6"/>
-          <w:sz w:val="20"/>
-          <w:szCs w:val="20"/>
-        </w:rPr>
-      </w:pPr>
-      <w:r>
-        <w:rPr>
-          <w:rFonts w:ascii="Calibri" w:hAnsi="Calibri" w:cs="Calibri"/>
-          <w:b/>
-          <w:color w:val="262626" w:themeColor="text1" w:themeTint="D9"/>
-        </w:rPr>
-        <w:t xml:space="preserve">Teaching Assistant, </w:t>
-      </w:r>
-      <w:r>
-        <w:rPr>
-          <w:rFonts w:ascii="Calibri" w:hAnsi="Calibri" w:cs="Calibri"/>
-          <w:b/>
-          <w:color w:val="262626" w:themeColor="text1" w:themeTint="D9"/>
-        </w:rPr>
-        <w:t xml:space="preserve">University of Pennsylvania </w:t>
-      </w:r>
-      <w:r>
-        <w:rPr>
-          <w:rFonts w:ascii="Calibri" w:hAnsi="Calibri" w:cs="Calibri"/>
-          <w:bCs/>
-          <w:color w:val="262626" w:themeColor="text1" w:themeTint="D9"/>
-          <w:sz w:val="22"/>
-          <w:szCs w:val="22"/>
-        </w:rPr>
-        <w:t>|</w:t>
-      </w:r>
-      <w:r>
-        <w:rPr>
-          <w:rFonts w:ascii="Calibri" w:hAnsi="Calibri" w:cs="Calibri"/>
-          <w:b/>
-          <w:color w:val="262626" w:themeColor="text1" w:themeTint="D9"/>
-          <w:sz w:val="22"/>
-          <w:szCs w:val="22"/>
-        </w:rPr>
-        <w:t xml:space="preserve"> </w:t>
-      </w:r>
-      <w:r>
-        <w:rPr>
-          <w:rFonts w:ascii="Calibri" w:hAnsi="Calibri" w:cs="Calibri"/>
-          <w:bCs/>
-          <w:color w:val="262626" w:themeColor="text1" w:themeTint="D9"/>
-          <w:sz w:val="22"/>
-          <w:szCs w:val="22"/>
-        </w:rPr>
-        <w:t>Philadelphia, PA</w:t>
-      </w:r>
-      <w:r>
-        <w:rPr>
-          <w:rFonts w:ascii="Calibri" w:hAnsi="Calibri" w:cs="Calibri"/>
-          <w:bCs/>
-          <w:color w:val="262626" w:themeColor="text1" w:themeTint="D9"/>
-          <w:sz w:val="22"/>
-          <w:szCs w:val="22"/>
-        </w:rPr>
-        <w:tab/>
-      </w:r>
-      <w:r>
-        <w:rPr>
-          <w:rFonts w:ascii="Calibri" w:hAnsi="Calibri" w:cs="Calibri"/>
-          <w:bCs/>
-          <w:color w:val="262626" w:themeColor="text1" w:themeTint="D9"/>
-          <w:sz w:val="22"/>
-          <w:szCs w:val="22"/>
-        </w:rPr>
-        <w:tab/>
-      </w:r>
-      <w:r>
-        <w:rPr>
-          <w:rFonts w:ascii="Calibri" w:hAnsi="Calibri" w:cs="Calibri"/>
-          <w:bCs/>
-          <w:color w:val="262626" w:themeColor="text1" w:themeTint="D9"/>
-          <w:sz w:val="22"/>
-          <w:szCs w:val="22"/>
-        </w:rPr>
-        <w:tab/>
-      </w:r>
-      <w:r>
-        <w:rPr>
-          <w:rFonts w:ascii="Calibri" w:hAnsi="Calibri" w:cs="Calibri"/>
-          <w:bCs/>
-          <w:color w:val="262626" w:themeColor="text1" w:themeTint="D9"/>
-          <w:sz w:val="22"/>
-          <w:szCs w:val="22"/>
-        </w:rPr>
-        <w:tab/>
-      </w:r>
-      <w:r>
-        <w:rPr>
-          <w:rFonts w:ascii="Calibri" w:hAnsi="Calibri" w:cs="Calibri"/>
-          <w:bCs/>
-          <w:color w:val="595959" w:themeColor="text1" w:themeTint="A6"/>
-          <w:sz w:val="22"/>
-          <w:szCs w:val="22"/>
-        </w:rPr>
-        <w:t xml:space="preserve">           </w:t>
-      </w:r>
-      <w:r>
-        <w:rPr>
-          <w:rFonts w:ascii="Calibri" w:hAnsi="Calibri" w:cs="Calibri"/>
-          <w:color w:val="595959" w:themeColor="text1" w:themeTint="A6"/>
-          <w:sz w:val="20"/>
-          <w:szCs w:val="20"/>
-        </w:rPr>
-        <w:t>May 2019 - Present</w:t>
-      </w:r>
-    </w:p>
-    <w:p>
-      <w:pPr>
-        <w:pStyle w:val="NoSpacing"/>
-        <w:numPr>
-          <w:ilvl w:val="0"/>
-          <w:numId w:val="4"/>
-        </w:numPr>
-        <w:ind w:left="180" w:hanging="180"/>
-        <w:rPr>
-          <w:rFonts w:ascii="Calibri" w:hAnsi="Calibri" w:cs="Calibri"/>
-          <w:color w:val="595959" w:themeColor="text1" w:themeTint="A6"/>
-          <w:sz w:val="20"/>
-          <w:szCs w:val="20"/>
-        </w:rPr>
-      </w:pPr>
-      <w:r>
-        <w:rPr>
-          <w:rFonts w:ascii="Calibri" w:hAnsi="Calibri" w:cs="Calibri"/>
-          <w:color w:val="595959" w:themeColor="text1" w:themeTint="A6"/>
-          <w:sz w:val="20"/>
-          <w:szCs w:val="20"/>
-        </w:rPr>
-        <w:t xml:space="preserve">Hold weekly office hours and grade exams for </w:t>
-      </w:r>
-      <w:r>
-        <w:rPr>
-          <w:rFonts w:ascii="Calibri" w:hAnsi="Calibri" w:cs="Calibri"/>
-          <w:color w:val="595959" w:themeColor="text1" w:themeTint="A6"/>
-          <w:sz w:val="20"/>
-          <w:szCs w:val="20"/>
-        </w:rPr>
-        <w:t xml:space="preserve">CIS240, </w:t>
-      </w:r>
-      <w:r>
-        <w:rPr>
-          <w:rFonts w:ascii="Calibri" w:hAnsi="Calibri" w:cs="Calibri"/>
-          <w:color w:val="595959" w:themeColor="text1" w:themeTint="A6"/>
-          <w:sz w:val="20"/>
-          <w:szCs w:val="20"/>
-        </w:rPr>
-        <w:t>computer architecture course</w:t>
-      </w:r>
-      <w:r>
-        <w:rPr>
-          <w:rFonts w:ascii="Calibri" w:hAnsi="Calibri" w:cs="Calibri"/>
-          <w:color w:val="595959" w:themeColor="text1" w:themeTint="A6"/>
-          <w:sz w:val="20"/>
-          <w:szCs w:val="20"/>
-        </w:rPr>
-        <w:t xml:space="preserve"> </w:t>
-      </w:r>
-      <w:r>
-        <w:rPr>
-          <w:rFonts w:ascii="Calibri" w:hAnsi="Calibri" w:cs="Calibri"/>
-          <w:b/>
-          <w:bCs/>
-          <w:color w:val="262626" w:themeColor="text1" w:themeTint="D9"/>
-          <w:sz w:val="20"/>
-          <w:szCs w:val="20"/>
-        </w:rPr>
-        <w:t>(C, Assembly)</w:t>
-      </w:r>
-      <w:r>
-        <w:rPr>
-          <w:rFonts w:ascii="Calibri" w:hAnsi="Calibri" w:cs="Calibri"/>
-          <w:color w:val="262626" w:themeColor="text1" w:themeTint="D9"/>
-          <w:sz w:val="20"/>
-          <w:szCs w:val="20"/>
-        </w:rPr>
-        <w:t xml:space="preserve"> </w:t>
-      </w:r>
-      <w:r>
-        <w:rPr>
-          <w:rFonts w:ascii="Calibri" w:hAnsi="Calibri" w:cs="Calibri"/>
-          <w:color w:val="595959" w:themeColor="text1" w:themeTint="A6"/>
-          <w:sz w:val="20"/>
-          <w:szCs w:val="20"/>
-        </w:rPr>
-        <w:t xml:space="preserve">with </w:t>
-      </w:r>
-      <w:r>
-        <w:rPr>
-          <w:rFonts w:ascii="Calibri" w:hAnsi="Calibri" w:cs="Calibri"/>
-          <w:color w:val="595959" w:themeColor="text1" w:themeTint="A6"/>
-          <w:sz w:val="20"/>
-          <w:szCs w:val="20"/>
-        </w:rPr>
-        <w:t xml:space="preserve">over </w:t>
-      </w:r>
-      <w:r>
-        <w:rPr>
-          <w:rFonts w:ascii="Calibri" w:hAnsi="Calibri" w:cs="Calibri"/>
-          <w:color w:val="595959" w:themeColor="text1" w:themeTint="A6"/>
-          <w:sz w:val="20"/>
-          <w:szCs w:val="20"/>
-        </w:rPr>
-        <w:t>100</w:t>
-      </w:r>
-      <w:r>
-        <w:rPr>
-          <w:rFonts w:ascii="Calibri" w:hAnsi="Calibri" w:cs="Calibri"/>
-          <w:color w:val="595959" w:themeColor="text1" w:themeTint="A6"/>
-          <w:sz w:val="20"/>
-          <w:szCs w:val="20"/>
-        </w:rPr>
-        <w:t xml:space="preserve"> students </w:t>
-      </w:r>
-    </w:p>
-    <w:p>
-      <w:pPr>
-        <w:pStyle w:val="NoSpacing"/>
-        <w:spacing w:line="276" w:lineRule="auto"/>
-        <w:ind w:left="180"/>
-        <w:rPr>
-          <w:rFonts w:ascii="Calibri" w:hAnsi="Calibri" w:cs="Calibri"/>
-          <w:color w:val="595959" w:themeColor="text1" w:themeTint="A6"/>
-          <w:sz w:val="20"/>
-          <w:szCs w:val="20"/>
-        </w:rPr>
-      </w:pPr>
-      <w:r>
-        <w:rPr>
-          <w:rFonts w:ascii="Calibri" w:hAnsi="Calibri" w:cs="Calibri"/>
-          <w:color w:val="595959" w:themeColor="text1" w:themeTint="A6"/>
-          <w:sz w:val="20"/>
-          <w:szCs w:val="20"/>
-        </w:rPr>
-        <w:t xml:space="preserve">enrolled per </w:t>
-      </w:r>
-      <w:r>
-        <w:rPr>
-          <w:rFonts w:ascii="Calibri" w:hAnsi="Calibri" w:cs="Calibri"/>
-          <w:color w:val="595959" w:themeColor="text1" w:themeTint="A6"/>
-          <w:sz w:val="20"/>
-          <w:szCs w:val="20"/>
-        </w:rPr>
-        <w:t>semester</w:t>
-      </w:r>
-      <w:r>
-        <w:rPr>
-          <w:rFonts w:ascii="Calibri" w:hAnsi="Calibri" w:cs="Calibri"/>
-          <w:color w:val="595959" w:themeColor="text1" w:themeTint="A6"/>
-          <w:sz w:val="20"/>
-          <w:szCs w:val="20"/>
-        </w:rPr>
-        <w:t>.</w:t>
-      </w:r>
-      <w:r>
-        <w:rPr>
-          <w:rFonts w:ascii="Calibri" w:hAnsi="Calibri" w:cs="Calibri"/>
-          <w:color w:val="595959" w:themeColor="text1" w:themeTint="A6"/>
-          <w:sz w:val="20"/>
-          <w:szCs w:val="20"/>
-        </w:rPr>
-        <w:t xml:space="preserve">  </w:t>
-      </w:r>
-    </w:p>
-    <w:p>
-      <w:pPr>
-        <w:pStyle w:val="NoSpacing"/>
-        <w:rPr>
-          <w:rFonts w:ascii="Calibri" w:hAnsi="Calibri" w:cs="Calibri"/>
-          <w:color w:val="595959" w:themeColor="text1" w:themeTint="A6"/>
-          <w:sz w:val="20"/>
-          <w:szCs w:val="20"/>
-        </w:rPr>
-      </w:pPr>
-      <w:r>
-        <w:rPr>
-          <w:rFonts w:ascii="Calibri" w:hAnsi="Calibri" w:cs="Calibri"/>
-          <w:b/>
-          <w:bCs/>
-          <w:iCs/>
-          <w:color w:val="262626" w:themeColor="text1" w:themeTint="D9"/>
-          <w:szCs w:val="21"/>
-        </w:rPr>
-        <w:t>Research Assistant</w:t>
-      </w:r>
-      <w:r>
-        <w:rPr>
-          <w:rFonts w:ascii="Calibri" w:hAnsi="Calibri" w:cs="Calibri"/>
-          <w:b/>
-          <w:bCs/>
-          <w:color w:val="262626" w:themeColor="text1" w:themeTint="D9"/>
-        </w:rPr>
-        <w:t xml:space="preserve">, </w:t>
       </w:r>
       <w:r>
         <w:rPr>
@@ -2826,6 +2935,7 @@
         </w:rPr>
         <w:t xml:space="preserve"> </w:t>
       </w:r>
+      <w:proofErr w:type="spellStart"/>
       <w:r>
         <w:rPr>
           <w:rFonts w:ascii="Calibri" w:hAnsi="Calibri" w:cs="Calibri"/>
@@ -2836,75 +2946,36 @@
         </w:rPr>
         <w:t>Keras</w:t>
       </w:r>
-      <w:r>
-        <w:rPr>
-          <w:rFonts w:ascii="Calibri" w:hAnsi="Calibri" w:cs="Calibri"/>
-          <w:b/>
-          <w:color w:val="262626" w:themeColor="text1" w:themeTint="D9"/>
-          <w:sz w:val="20"/>
-          <w:szCs w:val="20"/>
-        </w:rPr>
-        <w:t xml:space="preserve"> </w:t>
-      </w:r>
-      <w:r>
-        <w:rPr>
-          <w:rFonts w:ascii="Calibri" w:hAnsi="Calibri" w:cs="Calibri"/>
-          <w:bCs/>
-          <w:color w:val="595959" w:themeColor="text1" w:themeTint="A6"/>
-          <w:sz w:val="20"/>
-          <w:szCs w:val="20"/>
-        </w:rPr>
-        <w:t xml:space="preserve">and trained </w:t>
-      </w:r>
-      <w:r>
-        <w:rPr>
-          <w:rFonts w:ascii="Calibri" w:hAnsi="Calibri" w:cs="Calibri"/>
-          <w:bCs/>
-          <w:color w:val="595959" w:themeColor="text1" w:themeTint="A6"/>
-          <w:sz w:val="20"/>
-          <w:szCs w:val="20"/>
-        </w:rPr>
-        <w:t>with</w:t>
-      </w:r>
-      <w:r>
-        <w:rPr>
-          <w:rFonts w:ascii="Calibri" w:hAnsi="Calibri" w:cs="Calibri"/>
-          <w:b/>
-          <w:color w:val="595959" w:themeColor="text1" w:themeTint="A6"/>
-          <w:sz w:val="20"/>
-          <w:szCs w:val="20"/>
-        </w:rPr>
-        <w:t xml:space="preserve"> </w:t>
-      </w:r>
-      <w:r>
-        <w:rPr>
-          <w:rFonts w:ascii="Calibri" w:hAnsi="Calibri" w:cs="Calibri"/>
-          <w:b/>
-          <w:color w:val="262626" w:themeColor="text1" w:themeTint="D9"/>
-          <w:sz w:val="20"/>
-          <w:szCs w:val="20"/>
-        </w:rPr>
-        <w:t xml:space="preserve">AWS </w:t>
-      </w:r>
-      <w:r>
-        <w:rPr>
-          <w:rFonts w:ascii="Calibri" w:hAnsi="Calibri" w:cs="Calibri"/>
-          <w:b/>
-          <w:color w:val="262626" w:themeColor="text1" w:themeTint="D9"/>
-          <w:sz w:val="20"/>
-          <w:szCs w:val="20"/>
-        </w:rPr>
-        <w:t>GPU Instance</w:t>
-      </w:r>
-      <w:r>
-        <w:rPr>
-          <w:rFonts w:ascii="Calibri" w:hAnsi="Calibri" w:cs="Calibri"/>
-          <w:b/>
-          <w:color w:val="595959" w:themeColor="text1" w:themeTint="A6"/>
-          <w:sz w:val="20"/>
-          <w:szCs w:val="20"/>
-        </w:rPr>
-        <w:t xml:space="preserve"> </w:t>
+      <w:proofErr w:type="spellEnd"/>
+      <w:r>
+        <w:rPr>
+          <w:rFonts w:ascii="Calibri" w:hAnsi="Calibri" w:cs="Calibri"/>
+          <w:b/>
+          <w:color w:val="262626" w:themeColor="text1" w:themeTint="D9"/>
+          <w:sz w:val="20"/>
+          <w:szCs w:val="20"/>
+        </w:rPr>
+        <w:t xml:space="preserve">, </w:t>
+      </w:r>
+      <w:r>
+        <w:rPr>
+          <w:rFonts w:ascii="Calibri" w:hAnsi="Calibri" w:cs="Calibri"/>
+          <w:bCs/>
+          <w:color w:val="262626" w:themeColor="text1" w:themeTint="D9"/>
+          <w:sz w:val="20"/>
+          <w:szCs w:val="20"/>
+        </w:rPr>
+        <w:t>trained on</w:t>
+      </w:r>
+      <w:r>
+        <w:rPr>
+          <w:rFonts w:ascii="Calibri" w:hAnsi="Calibri" w:cs="Calibri"/>
+          <w:b/>
+          <w:color w:val="262626" w:themeColor="text1" w:themeTint="D9"/>
+          <w:sz w:val="20"/>
+          <w:szCs w:val="20"/>
+        </w:rPr>
+        <w:t xml:space="preserve"> AWS </w:t>
       </w:r>
       <w:r>
         <w:rPr>
@@ -3043,11 +3114,22 @@
           <w:rFonts w:ascii="Calibri" w:hAnsi="Calibri" w:cs="Calibri"/>
           <w:b/>
           <w:bCs/>
+          <w:i/>
+          <w:color w:val="262626" w:themeColor="text1" w:themeTint="D9"/>
+          <w:szCs w:val="21"/>
+        </w:rPr>
+        <w:t>Software Engineering Intern,</w:t>
+      </w:r>
+      <w:r>
+        <w:rPr>
+          <w:rFonts w:ascii="Calibri" w:hAnsi="Calibri" w:cs="Calibri"/>
+          <w:b/>
+          <w:bCs/>
           <w:iCs/>
           <w:color w:val="262626" w:themeColor="text1" w:themeTint="D9"/>
           <w:szCs w:val="21"/>
         </w:rPr>
-        <w:t>Software Engineering Intern, Ami</w:t>
+        <w:t xml:space="preserve"> Ami</w:t>
       </w:r>
       <w:r>
         <w:rPr>
@@ -3262,7 +3344,7 @@
           <w:sz w:val="20"/>
           <w:szCs w:val="20"/>
         </w:rPr>
-        <w:t>NodeJS</w:t>
+        <w:t>Node</w:t>
       </w:r>
       <w:r>
         <w:rPr>
@@ -3342,39 +3424,19 @@
         <w:rPr>
           <w:rFonts w:ascii="Calibri" w:hAnsi="Calibri" w:cs="Calibri"/>
           <w:i/>
-          <w:color w:val="595959" w:themeColor="text1" w:themeTint="A6"/>
           <w:sz w:val="22"/>
           <w:szCs w:val="20"/>
         </w:rPr>
       </w:pPr>
-      <w:r>
-        <w:rPr>
-          <w:rFonts w:ascii="Calibri" w:hAnsi="Calibri" w:cs="Calibri"/>
-          <w:b/>
-        </w:rPr>
-        <w:t>Monte Car</w:t>
-      </w:r>
-      <w:r>
-        <w:rPr>
-          <w:rFonts w:ascii="Calibri" w:hAnsi="Calibri" w:cs="Calibri"/>
-          <w:b/>
-        </w:rPr>
-        <w:t>l</w:t>
-      </w:r>
-      <w:r>
-        <w:rPr>
-          <w:rFonts w:ascii="Calibri" w:hAnsi="Calibri" w:cs="Calibri"/>
-          <w:b/>
-        </w:rPr>
-        <w:t>o Path Tracer</w:t>
-      </w:r>
-      <w:r>
-        <w:rPr>
-          <w:rFonts w:ascii="Calibri" w:hAnsi="Calibri" w:cs="Calibri"/>
-          <w:bCs/>
-        </w:rPr>
-        <w:t xml:space="preserve"> </w:t>
-      </w:r>
+      <w:proofErr w:type="spellStart"/>
+      <w:r>
+        <w:rPr>
+          <w:rFonts w:ascii="Calibri" w:hAnsi="Calibri" w:cs="Calibri"/>
+          <w:b/>
+        </w:rPr>
+        <w:t>PennCourseRec</w:t>
+      </w:r>
+      <w:proofErr w:type="spellEnd"/>
       <w:r>
         <w:rPr>
           <w:rFonts w:ascii="Calibri" w:hAnsi="Calibri" w:cs="Calibri"/>
@@ -3382,15 +3444,549 @@
           <w:sz w:val="22"/>
           <w:szCs w:val="22"/>
         </w:rPr>
-        <w:t>|</w:t>
-      </w:r>
-      <w:r>
-        <w:rPr>
-          <w:rFonts w:ascii="Calibri" w:hAnsi="Calibri" w:cs="Calibri"/>
-          <w:b/>
+        <w:t xml:space="preserve"> </w:t>
+      </w:r>
+      <w:r>
+        <w:rPr>
+          <w:rFonts w:ascii="Calibri" w:hAnsi="Calibri" w:cs="Calibri"/>
+          <w:bCs/>
           <w:sz w:val="22"/>
           <w:szCs w:val="22"/>
         </w:rPr>
+        <w:t>|</w:t>
+      </w:r>
+      <w:r>
+        <w:rPr>
+          <w:rFonts w:ascii="Calibri" w:hAnsi="Calibri" w:cs="Calibri"/>
+          <w:bCs/>
+          <w:sz w:val="22"/>
+          <w:szCs w:val="22"/>
+        </w:rPr>
+        <w:t xml:space="preserve"> </w:t>
+      </w:r>
+      <w:r>
+        <w:rPr>
+          <w:rFonts w:ascii="Calibri" w:hAnsi="Calibri" w:cs="Calibri"/>
+          <w:b/>
+          <w:sz w:val="22"/>
+          <w:szCs w:val="22"/>
+        </w:rPr>
+        <w:t>NLP</w:t>
+      </w:r>
+      <w:r>
+        <w:rPr>
+          <w:rFonts w:ascii="Calibri" w:hAnsi="Calibri" w:cs="Calibri"/>
+          <w:bCs/>
+          <w:sz w:val="22"/>
+          <w:szCs w:val="22"/>
+        </w:rPr>
+        <w:t xml:space="preserve">, </w:t>
+      </w:r>
+      <w:r>
+        <w:rPr>
+          <w:rFonts w:ascii="Calibri" w:hAnsi="Calibri" w:cs="Calibri"/>
+          <w:b/>
+          <w:sz w:val="22"/>
+          <w:szCs w:val="22"/>
+        </w:rPr>
+        <w:t>Django</w:t>
+      </w:r>
+      <w:r>
+        <w:rPr>
+          <w:rFonts w:ascii="Calibri" w:hAnsi="Calibri" w:cs="Calibri"/>
+          <w:bCs/>
+          <w:sz w:val="22"/>
+          <w:szCs w:val="22"/>
+        </w:rPr>
+        <w:t xml:space="preserve">, </w:t>
+      </w:r>
+      <w:r>
+        <w:rPr>
+          <w:rFonts w:ascii="Calibri" w:hAnsi="Calibri" w:cs="Calibri"/>
+          <w:b/>
+          <w:sz w:val="22"/>
+          <w:szCs w:val="22"/>
+        </w:rPr>
+        <w:t>Bootstrap</w:t>
+      </w:r>
+      <w:r>
+        <w:rPr>
+          <w:rFonts w:ascii="Calibri" w:hAnsi="Calibri" w:cs="Calibri"/>
+          <w:bCs/>
+          <w:sz w:val="22"/>
+          <w:szCs w:val="22"/>
+        </w:rPr>
+        <w:t xml:space="preserve"> </w:t>
+      </w:r>
+      <w:r>
+        <w:rPr>
+          <w:rFonts w:ascii="Calibri" w:hAnsi="Calibri" w:cs="Calibri"/>
+          <w:bCs/>
+          <w:sz w:val="22"/>
+          <w:szCs w:val="22"/>
+        </w:rPr>
+        <w:t>course recommend</w:t>
+      </w:r>
+      <w:r>
+        <w:rPr>
+          <w:rFonts w:ascii="Calibri" w:hAnsi="Calibri" w:cs="Calibri"/>
+          <w:bCs/>
+          <w:sz w:val="22"/>
+          <w:szCs w:val="22"/>
+        </w:rPr>
+        <w:t>ation engine</w:t>
+      </w:r>
+      <w:r>
+        <w:rPr>
+          <w:rFonts w:ascii="Calibri" w:hAnsi="Calibri" w:cs="Calibri"/>
+          <w:i/>
+          <w:sz w:val="22"/>
+          <w:szCs w:val="20"/>
+        </w:rPr>
+        <w:t xml:space="preserve">     </w:t>
+      </w:r>
+      <w:r>
+        <w:rPr>
+          <w:rFonts w:ascii="Calibri" w:hAnsi="Calibri" w:cs="Calibri"/>
+          <w:i/>
+          <w:sz w:val="22"/>
+          <w:szCs w:val="20"/>
+        </w:rPr>
+        <w:t xml:space="preserve">     </w:t>
+      </w:r>
+      <w:r>
+        <w:rPr>
+          <w:rFonts w:ascii="Lato" w:hAnsi="Lato"/>
+          <w:color w:val="595959" w:themeColor="text1" w:themeTint="A6"/>
+          <w:sz w:val="20"/>
+          <w:szCs w:val="20"/>
+        </w:rPr>
+        <w:t xml:space="preserve">      </w:t>
+      </w:r>
+      <w:r>
+        <w:rPr>
+          <w:rFonts w:ascii="Calibri" w:hAnsi="Calibri" w:cs="Calibri"/>
+          <w:color w:val="595959" w:themeColor="text1" w:themeTint="A6"/>
+          <w:sz w:val="20"/>
+          <w:szCs w:val="20"/>
+        </w:rPr>
+        <w:t xml:space="preserve"> </w:t>
+      </w:r>
+      <w:r>
+        <w:rPr>
+          <w:rFonts w:ascii="Calibri" w:hAnsi="Calibri" w:cs="Calibri"/>
+          <w:color w:val="595959" w:themeColor="text1" w:themeTint="A6"/>
+          <w:sz w:val="20"/>
+          <w:szCs w:val="20"/>
+        </w:rPr>
+        <w:tab/>
+        <w:t xml:space="preserve">     </w:t>
+      </w:r>
+      <w:r>
+        <w:rPr>
+          <w:rFonts w:ascii="Calibri" w:hAnsi="Calibri" w:cs="Calibri"/>
+          <w:color w:val="595959" w:themeColor="text1" w:themeTint="A6"/>
+          <w:sz w:val="20"/>
+          <w:szCs w:val="20"/>
+        </w:rPr>
+        <w:t xml:space="preserve">      </w:t>
+      </w:r>
+      <w:r>
+        <w:rPr>
+          <w:rFonts w:ascii="Calibri" w:hAnsi="Calibri" w:cs="Calibri"/>
+          <w:color w:val="595959" w:themeColor="text1" w:themeTint="A6"/>
+          <w:sz w:val="20"/>
+          <w:szCs w:val="20"/>
+        </w:rPr>
+        <w:tab/>
+        <w:t xml:space="preserve">           </w:t>
+      </w:r>
+      <w:r>
+        <w:rPr>
+          <w:rFonts w:ascii="Calibri" w:hAnsi="Calibri" w:cs="Calibri"/>
+          <w:color w:val="595959" w:themeColor="text1" w:themeTint="A6"/>
+          <w:sz w:val="20"/>
+          <w:szCs w:val="20"/>
+        </w:rPr>
+        <w:t>May 2019</w:t>
+      </w:r>
+      <w:r>
+        <w:rPr>
+          <w:rFonts w:ascii="Calibri" w:hAnsi="Calibri" w:cs="Calibri"/>
+          <w:color w:val="595959" w:themeColor="text1" w:themeTint="A6"/>
+          <w:sz w:val="20"/>
+          <w:szCs w:val="20"/>
+        </w:rPr>
+        <w:t xml:space="preserve"> </w:t>
+      </w:r>
+      <w:r>
+        <w:rPr>
+          <w:rFonts w:ascii="Calibri" w:hAnsi="Calibri" w:cs="Calibri"/>
+          <w:color w:val="595959" w:themeColor="text1" w:themeTint="A6"/>
+          <w:sz w:val="20"/>
+          <w:szCs w:val="20"/>
+        </w:rPr>
+        <w:t xml:space="preserve">– </w:t>
+      </w:r>
+      <w:r>
+        <w:rPr>
+          <w:rFonts w:ascii="Calibri" w:hAnsi="Calibri" w:cs="Calibri"/>
+          <w:color w:val="595959" w:themeColor="text1" w:themeTint="A6"/>
+          <w:sz w:val="20"/>
+          <w:szCs w:val="20"/>
+        </w:rPr>
+        <w:t>Present</w:t>
+      </w:r>
+    </w:p>
+    <w:p>
+      <w:pPr>
+        <w:pStyle w:val="ListParagraph"/>
+        <w:numPr>
+          <w:ilvl w:val="0"/>
+          <w:numId w:val="9"/>
+        </w:numPr>
+        <w:tabs>
+          <w:tab w:val="center" w:pos="4680"/>
+          <w:tab w:val="left" w:pos="6088"/>
+        </w:tabs>
+        <w:ind w:left="180" w:hanging="180"/>
+        <w:rPr>
+          <w:rFonts w:ascii="Calibri" w:hAnsi="Calibri" w:cs="Calibri"/>
+          <w:color w:val="595959" w:themeColor="text1" w:themeTint="A6"/>
+          <w:sz w:val="20"/>
+          <w:szCs w:val="20"/>
+        </w:rPr>
+      </w:pPr>
+      <w:r>
+        <w:rPr>
+          <w:rFonts w:ascii="Calibri" w:hAnsi="Calibri" w:cs="Calibri"/>
+          <w:color w:val="595959" w:themeColor="text1" w:themeTint="A6"/>
+          <w:sz w:val="20"/>
+          <w:szCs w:val="20"/>
+        </w:rPr>
+        <w:t xml:space="preserve">Developed </w:t>
+      </w:r>
+      <w:r>
+        <w:rPr>
+          <w:rFonts w:ascii="Calibri" w:hAnsi="Calibri" w:cs="Calibri"/>
+          <w:b/>
+          <w:bCs/>
+          <w:color w:val="262626" w:themeColor="text1" w:themeTint="D9"/>
+          <w:sz w:val="20"/>
+          <w:szCs w:val="20"/>
+        </w:rPr>
+        <w:t>NLP</w:t>
+      </w:r>
+      <w:r>
+        <w:rPr>
+          <w:rFonts w:ascii="Calibri" w:hAnsi="Calibri" w:cs="Calibri"/>
+          <w:color w:val="262626" w:themeColor="text1" w:themeTint="D9"/>
+          <w:sz w:val="20"/>
+          <w:szCs w:val="20"/>
+        </w:rPr>
+        <w:t xml:space="preserve"> </w:t>
+      </w:r>
+      <w:r>
+        <w:rPr>
+          <w:rFonts w:ascii="Calibri" w:hAnsi="Calibri" w:cs="Calibri"/>
+          <w:color w:val="595959" w:themeColor="text1" w:themeTint="A6"/>
+          <w:sz w:val="20"/>
+          <w:szCs w:val="20"/>
+        </w:rPr>
+        <w:t xml:space="preserve">model </w:t>
+      </w:r>
+      <w:r>
+        <w:rPr>
+          <w:rFonts w:ascii="Calibri" w:hAnsi="Calibri" w:cs="Calibri"/>
+          <w:color w:val="595959" w:themeColor="text1" w:themeTint="A6"/>
+          <w:sz w:val="20"/>
+          <w:szCs w:val="20"/>
+        </w:rPr>
+        <w:t>combining</w:t>
+      </w:r>
+      <w:r>
+        <w:rPr>
+          <w:rFonts w:ascii="Calibri" w:hAnsi="Calibri" w:cs="Calibri"/>
+          <w:color w:val="595959" w:themeColor="text1" w:themeTint="A6"/>
+          <w:sz w:val="20"/>
+          <w:szCs w:val="20"/>
+        </w:rPr>
+        <w:t xml:space="preserve"> </w:t>
+      </w:r>
+      <w:r>
+        <w:rPr>
+          <w:rFonts w:ascii="Calibri" w:hAnsi="Calibri" w:cs="Calibri"/>
+          <w:b/>
+          <w:bCs/>
+          <w:color w:val="262626" w:themeColor="text1" w:themeTint="D9"/>
+          <w:sz w:val="20"/>
+          <w:szCs w:val="20"/>
+        </w:rPr>
+        <w:t>Doc2Vec</w:t>
+      </w:r>
+      <w:r>
+        <w:rPr>
+          <w:rFonts w:ascii="Calibri" w:hAnsi="Calibri" w:cs="Calibri"/>
+          <w:color w:val="262626" w:themeColor="text1" w:themeTint="D9"/>
+          <w:sz w:val="20"/>
+          <w:szCs w:val="20"/>
+        </w:rPr>
+        <w:t xml:space="preserve"> </w:t>
+      </w:r>
+      <w:r>
+        <w:rPr>
+          <w:rFonts w:ascii="Calibri" w:hAnsi="Calibri" w:cs="Calibri"/>
+          <w:color w:val="595959" w:themeColor="text1" w:themeTint="A6"/>
+          <w:sz w:val="20"/>
+          <w:szCs w:val="20"/>
+        </w:rPr>
+        <w:t xml:space="preserve">and </w:t>
+      </w:r>
+      <w:r>
+        <w:rPr>
+          <w:rFonts w:ascii="Calibri" w:hAnsi="Calibri" w:cs="Calibri"/>
+          <w:b/>
+          <w:bCs/>
+          <w:color w:val="262626" w:themeColor="text1" w:themeTint="D9"/>
+          <w:sz w:val="20"/>
+          <w:szCs w:val="20"/>
+        </w:rPr>
+        <w:t>Latent Semantic Analysis</w:t>
+      </w:r>
+      <w:r>
+        <w:rPr>
+          <w:rFonts w:ascii="Calibri" w:hAnsi="Calibri" w:cs="Calibri"/>
+          <w:color w:val="262626" w:themeColor="text1" w:themeTint="D9"/>
+          <w:sz w:val="20"/>
+          <w:szCs w:val="20"/>
+        </w:rPr>
+        <w:t xml:space="preserve"> </w:t>
+      </w:r>
+      <w:r>
+        <w:rPr>
+          <w:rFonts w:ascii="Calibri" w:hAnsi="Calibri" w:cs="Calibri"/>
+          <w:color w:val="595959" w:themeColor="text1" w:themeTint="A6"/>
+          <w:sz w:val="20"/>
+          <w:szCs w:val="20"/>
+        </w:rPr>
+        <w:t xml:space="preserve">to </w:t>
+      </w:r>
+      <w:r>
+        <w:rPr>
+          <w:rFonts w:ascii="Calibri" w:hAnsi="Calibri" w:cs="Calibri"/>
+          <w:color w:val="595959" w:themeColor="text1" w:themeTint="A6"/>
+          <w:sz w:val="20"/>
+          <w:szCs w:val="20"/>
+        </w:rPr>
+        <w:t>create</w:t>
+      </w:r>
+      <w:r>
+        <w:rPr>
+          <w:rFonts w:ascii="Calibri" w:hAnsi="Calibri" w:cs="Calibri"/>
+          <w:color w:val="595959" w:themeColor="text1" w:themeTint="A6"/>
+          <w:sz w:val="20"/>
+          <w:szCs w:val="20"/>
+        </w:rPr>
+        <w:t xml:space="preserve"> corpus of </w:t>
+      </w:r>
+      <w:r>
+        <w:rPr>
+          <w:rFonts w:ascii="Calibri" w:hAnsi="Calibri" w:cs="Calibri"/>
+          <w:color w:val="595959" w:themeColor="text1" w:themeTint="A6"/>
+          <w:sz w:val="20"/>
+          <w:szCs w:val="20"/>
+        </w:rPr>
+        <w:t xml:space="preserve">1000+ </w:t>
+      </w:r>
+      <w:r>
+        <w:rPr>
+          <w:rFonts w:ascii="Calibri" w:hAnsi="Calibri" w:cs="Calibri"/>
+          <w:color w:val="595959" w:themeColor="text1" w:themeTint="A6"/>
+          <w:sz w:val="20"/>
+          <w:szCs w:val="20"/>
+        </w:rPr>
+        <w:t>courses</w:t>
+      </w:r>
+      <w:r>
+        <w:rPr>
+          <w:rFonts w:ascii="Calibri" w:hAnsi="Calibri" w:cs="Calibri"/>
+          <w:color w:val="595959" w:themeColor="text1" w:themeTint="A6"/>
+          <w:sz w:val="20"/>
+          <w:szCs w:val="20"/>
+        </w:rPr>
+        <w:t xml:space="preserve"> offered at Penn</w:t>
+      </w:r>
+      <w:r>
+        <w:rPr>
+          <w:rFonts w:ascii="Calibri" w:hAnsi="Calibri" w:cs="Calibri"/>
+          <w:color w:val="595959" w:themeColor="text1" w:themeTint="A6"/>
+          <w:sz w:val="20"/>
+          <w:szCs w:val="20"/>
+        </w:rPr>
+        <w:t>.</w:t>
+      </w:r>
+    </w:p>
+    <w:p>
+      <w:pPr>
+        <w:pStyle w:val="ListParagraph"/>
+        <w:numPr>
+          <w:ilvl w:val="0"/>
+          <w:numId w:val="9"/>
+        </w:numPr>
+        <w:tabs>
+          <w:tab w:val="center" w:pos="4680"/>
+          <w:tab w:val="left" w:pos="6088"/>
+        </w:tabs>
+        <w:ind w:left="180" w:hanging="180"/>
+        <w:rPr>
+          <w:rFonts w:ascii="Calibri" w:hAnsi="Calibri" w:cs="Calibri"/>
+          <w:color w:val="595959" w:themeColor="text1" w:themeTint="A6"/>
+          <w:sz w:val="20"/>
+          <w:szCs w:val="20"/>
+        </w:rPr>
+      </w:pPr>
+      <w:r>
+        <w:rPr>
+          <w:rFonts w:ascii="Calibri" w:hAnsi="Calibri" w:cs="Calibri"/>
+          <w:color w:val="595959" w:themeColor="text1" w:themeTint="A6"/>
+          <w:sz w:val="20"/>
+          <w:szCs w:val="20"/>
+        </w:rPr>
+        <w:t xml:space="preserve">Delivered to user </w:t>
+      </w:r>
+      <w:r>
+        <w:rPr>
+          <w:rFonts w:ascii="Calibri" w:hAnsi="Calibri" w:cs="Calibri"/>
+          <w:color w:val="595959" w:themeColor="text1" w:themeTint="A6"/>
+          <w:sz w:val="20"/>
+          <w:szCs w:val="20"/>
+        </w:rPr>
+        <w:t xml:space="preserve">the </w:t>
+      </w:r>
+      <w:r>
+        <w:rPr>
+          <w:rFonts w:ascii="Calibri" w:hAnsi="Calibri" w:cs="Calibri"/>
+          <w:color w:val="595959" w:themeColor="text1" w:themeTint="A6"/>
+          <w:sz w:val="20"/>
+          <w:szCs w:val="20"/>
+        </w:rPr>
+        <w:t>most relevant courses based on</w:t>
+      </w:r>
+      <w:r>
+        <w:rPr>
+          <w:rFonts w:ascii="Calibri" w:hAnsi="Calibri" w:cs="Calibri"/>
+          <w:color w:val="595959" w:themeColor="text1" w:themeTint="A6"/>
+          <w:sz w:val="20"/>
+          <w:szCs w:val="20"/>
+        </w:rPr>
+        <w:t xml:space="preserve"> </w:t>
+      </w:r>
+      <w:r>
+        <w:rPr>
+          <w:rFonts w:ascii="Calibri" w:hAnsi="Calibri" w:cs="Calibri"/>
+          <w:color w:val="595959" w:themeColor="text1" w:themeTint="A6"/>
+          <w:sz w:val="20"/>
+          <w:szCs w:val="20"/>
+        </w:rPr>
+        <w:t xml:space="preserve">freeform </w:t>
+      </w:r>
+      <w:r>
+        <w:rPr>
+          <w:rFonts w:ascii="Calibri" w:hAnsi="Calibri" w:cs="Calibri"/>
+          <w:color w:val="595959" w:themeColor="text1" w:themeTint="A6"/>
+          <w:sz w:val="20"/>
+          <w:szCs w:val="20"/>
+        </w:rPr>
+        <w:t xml:space="preserve">input </w:t>
+      </w:r>
+      <w:r>
+        <w:rPr>
+          <w:rFonts w:ascii="Calibri" w:hAnsi="Calibri" w:cs="Calibri"/>
+          <w:color w:val="595959" w:themeColor="text1" w:themeTint="A6"/>
+          <w:sz w:val="20"/>
+          <w:szCs w:val="20"/>
+        </w:rPr>
+        <w:t xml:space="preserve">description with </w:t>
+      </w:r>
+      <w:r>
+        <w:rPr>
+          <w:rFonts w:ascii="Calibri" w:hAnsi="Calibri" w:cs="Calibri"/>
+          <w:b/>
+          <w:bCs/>
+          <w:color w:val="262626" w:themeColor="text1" w:themeTint="D9"/>
+          <w:sz w:val="20"/>
+          <w:szCs w:val="20"/>
+        </w:rPr>
+        <w:t>cosine similarity</w:t>
+      </w:r>
+      <w:r>
+        <w:rPr>
+          <w:rFonts w:ascii="Calibri" w:hAnsi="Calibri" w:cs="Calibri"/>
+          <w:color w:val="595959" w:themeColor="text1" w:themeTint="A6"/>
+          <w:sz w:val="20"/>
+          <w:szCs w:val="20"/>
+        </w:rPr>
+        <w:t xml:space="preserve">. </w:t>
+      </w:r>
+    </w:p>
+    <w:p>
+      <w:pPr>
+        <w:tabs>
+          <w:tab w:val="center" w:pos="4680"/>
+          <w:tab w:val="left" w:pos="6088"/>
+        </w:tabs>
+        <w:rPr>
+          <w:rFonts w:ascii="Calibri" w:hAnsi="Calibri" w:cs="Calibri"/>
+          <w:i/>
+          <w:color w:val="595959" w:themeColor="text1" w:themeTint="A6"/>
+          <w:sz w:val="22"/>
+          <w:szCs w:val="20"/>
+        </w:rPr>
+      </w:pPr>
+      <w:r>
+        <w:rPr>
+          <w:rFonts w:ascii="Calibri" w:hAnsi="Calibri" w:cs="Calibri"/>
+          <w:b/>
+        </w:rPr>
+        <w:t>Monte Car</w:t>
+      </w:r>
+      <w:r>
+        <w:rPr>
+          <w:rFonts w:ascii="Calibri" w:hAnsi="Calibri" w:cs="Calibri"/>
+          <w:b/>
+        </w:rPr>
+        <w:t>l</w:t>
+      </w:r>
+      <w:r>
+        <w:rPr>
+          <w:rFonts w:ascii="Calibri" w:hAnsi="Calibri" w:cs="Calibri"/>
+          <w:b/>
+        </w:rPr>
+        <w:t>o Path Tracer</w:t>
+      </w:r>
+      <w:r>
+        <w:rPr>
+          <w:rFonts w:ascii="Calibri" w:hAnsi="Calibri" w:cs="Calibri"/>
+          <w:bCs/>
+        </w:rPr>
+        <w:t xml:space="preserve"> </w:t>
+      </w:r>
+      <w:r>
+        <w:rPr>
+          <w:rFonts w:ascii="Calibri" w:hAnsi="Calibri" w:cs="Calibri"/>
+          <w:bCs/>
+          <w:sz w:val="22"/>
+          <w:szCs w:val="22"/>
+        </w:rPr>
+        <w:t>|</w:t>
+      </w:r>
+      <w:r>
+        <w:rPr>
+          <w:rFonts w:ascii="Calibri" w:hAnsi="Calibri" w:cs="Calibri"/>
+          <w:b/>
+          <w:sz w:val="22"/>
+          <w:szCs w:val="22"/>
+        </w:rPr>
         <w:t xml:space="preserve"> </w:t>
       </w:r>
       <w:r>
@@ -3440,7 +4036,7 @@
           <w:sz w:val="22"/>
           <w:szCs w:val="20"/>
         </w:rPr>
-        <w:t xml:space="preserve"> physically-based renderer</w:t>
+        <w:t xml:space="preserve"> physic</w:t>
       </w:r>
       <w:r>
         <w:rPr>
@@ -3449,6 +4045,24 @@
           <w:sz w:val="22"/>
           <w:szCs w:val="20"/>
         </w:rPr>
+        <w:t>s</w:t>
+      </w:r>
+      <w:r>
+        <w:rPr>
+          <w:rFonts w:ascii="Calibri" w:hAnsi="Calibri" w:cs="Calibri"/>
+          <w:iCs/>
+          <w:sz w:val="22"/>
+          <w:szCs w:val="20"/>
+        </w:rPr>
+        <w:t>-based renderer</w:t>
+      </w:r>
+      <w:r>
+        <w:rPr>
+          <w:rFonts w:ascii="Calibri" w:hAnsi="Calibri" w:cs="Calibri"/>
+          <w:iCs/>
+          <w:sz w:val="22"/>
+          <w:szCs w:val="20"/>
+        </w:rPr>
         <w:tab/>
       </w:r>
       <w:r>
@@ -3470,30 +4084,21 @@
       </w:r>
       <w:r>
         <w:rPr>
-          <w:rFonts w:ascii="Calibri" w:hAnsi="Calibri" w:cs="Calibri"/>
-          <w:color w:val="595959" w:themeColor="text1" w:themeTint="A6"/>
-          <w:sz w:val="20"/>
-          <w:szCs w:val="20"/>
-        </w:rPr>
-        <w:t>February</w:t>
-      </w:r>
-      <w:r>
-        <w:rPr>
-          <w:rFonts w:ascii="Calibri" w:hAnsi="Calibri" w:cs="Calibri"/>
-          <w:color w:val="595959" w:themeColor="text1" w:themeTint="A6"/>
-          <w:sz w:val="20"/>
-          <w:szCs w:val="20"/>
-        </w:rPr>
-        <w:t xml:space="preserve"> 201</w:t>
-      </w:r>
-      <w:r>
-        <w:rPr>
-          <w:rFonts w:ascii="Calibri" w:hAnsi="Calibri" w:cs="Calibri"/>
-          <w:color w:val="595959" w:themeColor="text1" w:themeTint="A6"/>
-          <w:sz w:val="20"/>
-          <w:szCs w:val="20"/>
-        </w:rPr>
-        <w:t>9 - Present</w:t>
+          <w:rFonts w:ascii="Lato" w:hAnsi="Lato"/>
+          <w:sz w:val="20"/>
+          <w:szCs w:val="20"/>
+        </w:rPr>
+        <w:tab/>
+        <w:t xml:space="preserve">   </w:t>
+      </w:r>
+      <w:r>
+        <w:rPr>
+          <w:rFonts w:ascii="Calibri" w:hAnsi="Calibri" w:cs="Calibri"/>
+          <w:color w:val="595959" w:themeColor="text1" w:themeTint="A6"/>
+          <w:sz w:val="20"/>
+          <w:szCs w:val="20"/>
+        </w:rPr>
+        <w:t>February 2019 - Present</w:t>
       </w:r>
     </w:p>
     <w:p>
@@ -3522,67 +4127,85 @@
           <w:sz w:val="20"/>
           <w:szCs w:val="20"/>
         </w:rPr>
-        <w:t xml:space="preserve">Reduced render time by </w:t>
-      </w:r>
-      <w:r>
-        <w:rPr>
-          <w:rFonts w:ascii="Calibri" w:hAnsi="Calibri" w:cs="Calibri"/>
-          <w:color w:val="595959" w:themeColor="text1" w:themeTint="A6"/>
-          <w:sz w:val="20"/>
-          <w:szCs w:val="20"/>
-        </w:rPr>
-        <w:t>over 50%</w:t>
-      </w:r>
-      <w:r>
-        <w:rPr>
-          <w:rFonts w:ascii="Calibri" w:hAnsi="Calibri" w:cs="Calibri"/>
-          <w:color w:val="595959" w:themeColor="text1" w:themeTint="A6"/>
-          <w:sz w:val="20"/>
-          <w:szCs w:val="20"/>
-        </w:rPr>
-        <w:t xml:space="preserve"> with optimization techniques such as early termination with </w:t>
-      </w:r>
-      <w:r>
-        <w:rPr>
-          <w:rFonts w:ascii="Calibri" w:hAnsi="Calibri" w:cs="Calibri"/>
-          <w:b/>
-          <w:bCs/>
-          <w:color w:val="262626" w:themeColor="text1" w:themeTint="D9"/>
-          <w:sz w:val="20"/>
-          <w:szCs w:val="20"/>
-        </w:rPr>
-        <w:t>Russian Roulette</w:t>
-      </w:r>
-      <w:r>
-        <w:rPr>
-          <w:rFonts w:ascii="Calibri" w:hAnsi="Calibri" w:cs="Calibri"/>
-          <w:b/>
-          <w:bCs/>
-          <w:color w:val="262626" w:themeColor="text1" w:themeTint="D9"/>
-          <w:sz w:val="20"/>
-          <w:szCs w:val="20"/>
-        </w:rPr>
-        <w:t xml:space="preserve"> </w:t>
-      </w:r>
-      <w:r>
-        <w:rPr>
-          <w:rFonts w:ascii="Calibri" w:hAnsi="Calibri" w:cs="Calibri"/>
-          <w:color w:val="262626" w:themeColor="text1" w:themeTint="D9"/>
-          <w:sz w:val="20"/>
-          <w:szCs w:val="20"/>
-        </w:rPr>
-        <w:t>and</w:t>
-      </w:r>
-      <w:r>
-        <w:rPr>
-          <w:rFonts w:ascii="Calibri" w:hAnsi="Calibri" w:cs="Calibri"/>
-          <w:b/>
-          <w:bCs/>
-          <w:color w:val="262626" w:themeColor="text1" w:themeTint="D9"/>
-          <w:sz w:val="20"/>
-          <w:szCs w:val="20"/>
-        </w:rPr>
-        <w:t xml:space="preserve"> k-d tree</w:t>
+        <w:t>Reduced render time by 50</w:t>
+      </w:r>
+      <w:r>
+        <w:rPr>
+          <w:rFonts w:ascii="Calibri" w:hAnsi="Calibri" w:cs="Calibri"/>
+          <w:color w:val="595959" w:themeColor="text1" w:themeTint="A6"/>
+          <w:sz w:val="20"/>
+          <w:szCs w:val="20"/>
+        </w:rPr>
+        <w:t>+</w:t>
+      </w:r>
+      <w:r>
+        <w:rPr>
+          <w:rFonts w:ascii="Calibri" w:hAnsi="Calibri" w:cs="Calibri"/>
+          <w:color w:val="595959" w:themeColor="text1" w:themeTint="A6"/>
+          <w:sz w:val="20"/>
+          <w:szCs w:val="20"/>
+        </w:rPr>
+        <w:t xml:space="preserve">% with optimization techniques such as </w:t>
+      </w:r>
+      <w:r>
+        <w:rPr>
+          <w:rFonts w:ascii="Calibri" w:hAnsi="Calibri" w:cs="Calibri"/>
+          <w:color w:val="595959" w:themeColor="text1" w:themeTint="A6"/>
+          <w:sz w:val="20"/>
+          <w:szCs w:val="20"/>
+        </w:rPr>
+        <w:t xml:space="preserve">rapid </w:t>
+      </w:r>
+      <w:r>
+        <w:rPr>
+          <w:rFonts w:ascii="Calibri" w:hAnsi="Calibri" w:cs="Calibri"/>
+          <w:color w:val="595959" w:themeColor="text1" w:themeTint="A6"/>
+          <w:sz w:val="20"/>
+          <w:szCs w:val="20"/>
+        </w:rPr>
+        <w:t xml:space="preserve">recursive </w:t>
+      </w:r>
+      <w:r>
+        <w:rPr>
+          <w:rFonts w:ascii="Calibri" w:hAnsi="Calibri" w:cs="Calibri"/>
+          <w:color w:val="595959" w:themeColor="text1" w:themeTint="A6"/>
+          <w:sz w:val="20"/>
+          <w:szCs w:val="20"/>
+        </w:rPr>
+        <w:t>search in a</w:t>
+      </w:r>
+      <w:r>
+        <w:rPr>
+          <w:rFonts w:ascii="Calibri" w:hAnsi="Calibri" w:cs="Calibri"/>
+          <w:b/>
+          <w:bCs/>
+          <w:color w:val="262626" w:themeColor="text1" w:themeTint="D9"/>
+          <w:sz w:val="20"/>
+          <w:szCs w:val="20"/>
+        </w:rPr>
+        <w:t xml:space="preserve"> k-d</w:t>
+      </w:r>
+      <w:r>
+        <w:rPr>
+          <w:rFonts w:ascii="Calibri" w:hAnsi="Calibri" w:cs="Calibri"/>
+          <w:b/>
+          <w:bCs/>
+          <w:color w:val="262626" w:themeColor="text1" w:themeTint="D9"/>
+          <w:sz w:val="20"/>
+          <w:szCs w:val="20"/>
+        </w:rPr>
+        <w:t>imensional</w:t>
+      </w:r>
+      <w:r>
+        <w:rPr>
+          <w:rFonts w:ascii="Calibri" w:hAnsi="Calibri" w:cs="Calibri"/>
+          <w:b/>
+          <w:bCs/>
+          <w:color w:val="262626" w:themeColor="text1" w:themeTint="D9"/>
+          <w:sz w:val="20"/>
+          <w:szCs w:val="20"/>
+        </w:rPr>
+        <w:t xml:space="preserve"> tree</w:t>
       </w:r>
       <w:r>
         <w:rPr>
@@ -3621,424 +4244,16 @@
           <w:sz w:val="20"/>
           <w:szCs w:val="20"/>
         </w:rPr>
-        <w:t xml:space="preserve">Increased scene complexity via homogenous particle rendering (fog), </w:t>
-      </w:r>
-      <w:r>
-        <w:rPr>
-          <w:rFonts w:ascii="Calibri" w:hAnsi="Calibri" w:cs="Calibri"/>
-          <w:color w:val="595959" w:themeColor="text1" w:themeTint="A6"/>
-          <w:sz w:val="20"/>
-          <w:szCs w:val="20"/>
-        </w:rPr>
-        <w:t xml:space="preserve">signed-distance functions, and depth of field. </w:t>
+        <w:t xml:space="preserve">Increased scene complexity via homogenous particle rendering (fog), signed-distance functions, and depth of field. </w:t>
       </w:r>
     </w:p>
     <w:p>
       <w:pPr>
-        <w:tabs>
-          <w:tab w:val="center" w:pos="4680"/>
-          <w:tab w:val="left" w:pos="6088"/>
-        </w:tabs>
-        <w:rPr>
-          <w:rFonts w:ascii="Calibri" w:hAnsi="Calibri" w:cs="Calibri"/>
-          <w:i/>
-          <w:sz w:val="22"/>
-          <w:szCs w:val="20"/>
-        </w:rPr>
-      </w:pPr>
-      <w:r>
-        <w:rPr>
-          <w:rFonts w:ascii="Calibri" w:hAnsi="Calibri" w:cs="Calibri"/>
-          <w:b/>
-        </w:rPr>
-        <w:t>PennCourseRec</w:t>
-      </w:r>
-      <w:r>
-        <w:rPr>
-          <w:rFonts w:ascii="Calibri" w:hAnsi="Calibri" w:cs="Calibri"/>
-          <w:bCs/>
-          <w:sz w:val="22"/>
-          <w:szCs w:val="22"/>
-        </w:rPr>
-        <w:t xml:space="preserve"> </w:t>
-      </w:r>
-      <w:r>
-        <w:rPr>
-          <w:rFonts w:ascii="Calibri" w:hAnsi="Calibri" w:cs="Calibri"/>
-          <w:bCs/>
-          <w:sz w:val="22"/>
-          <w:szCs w:val="22"/>
-        </w:rPr>
-        <w:t>|</w:t>
-      </w:r>
-      <w:r>
-        <w:rPr>
-          <w:rFonts w:ascii="Calibri" w:hAnsi="Calibri" w:cs="Calibri"/>
-          <w:b/>
-          <w:i/>
-          <w:iCs/>
-          <w:sz w:val="22"/>
-          <w:szCs w:val="22"/>
-        </w:rPr>
-        <w:t xml:space="preserve"> </w:t>
-      </w:r>
-      <w:r>
-        <w:rPr>
-          <w:rFonts w:ascii="Calibri" w:hAnsi="Calibri" w:cs="Calibri"/>
-          <w:bCs/>
-          <w:sz w:val="22"/>
-          <w:szCs w:val="22"/>
-        </w:rPr>
-        <w:t>A</w:t>
-      </w:r>
-      <w:r>
-        <w:rPr>
-          <w:rFonts w:ascii="Calibri" w:hAnsi="Calibri" w:cs="Calibri"/>
-          <w:bCs/>
-          <w:sz w:val="22"/>
-          <w:szCs w:val="22"/>
-        </w:rPr>
-        <w:t>n nl</w:t>
-      </w:r>
-      <w:r>
-        <w:rPr>
-          <w:rFonts w:ascii="Calibri" w:hAnsi="Calibri" w:cs="Calibri"/>
-          <w:bCs/>
-          <w:sz w:val="22"/>
-          <w:szCs w:val="22"/>
-        </w:rPr>
-        <w:t>p</w:t>
-      </w:r>
-      <w:r>
-        <w:rPr>
-          <w:rFonts w:ascii="Calibri" w:hAnsi="Calibri" w:cs="Calibri"/>
-          <w:bCs/>
-          <w:sz w:val="22"/>
-          <w:szCs w:val="22"/>
-        </w:rPr>
-        <w:t xml:space="preserve"> </w:t>
-      </w:r>
-      <w:r>
-        <w:rPr>
-          <w:rFonts w:ascii="Calibri" w:hAnsi="Calibri" w:cs="Calibri"/>
-          <w:bCs/>
-          <w:sz w:val="22"/>
-          <w:szCs w:val="22"/>
-        </w:rPr>
-        <w:t>web application course recommender</w:t>
-      </w:r>
-      <w:r>
-        <w:rPr>
-          <w:rFonts w:ascii="Calibri" w:hAnsi="Calibri" w:cs="Calibri"/>
-          <w:i/>
-          <w:iCs/>
-          <w:sz w:val="22"/>
-          <w:szCs w:val="20"/>
-        </w:rPr>
-        <w:tab/>
-      </w:r>
-      <w:r>
-        <w:rPr>
-          <w:rFonts w:ascii="Calibri" w:hAnsi="Calibri" w:cs="Calibri"/>
-          <w:i/>
-          <w:sz w:val="22"/>
-          <w:szCs w:val="20"/>
-        </w:rPr>
-        <w:tab/>
-        <w:t xml:space="preserve">        </w:t>
-      </w:r>
-      <w:r>
-        <w:rPr>
-          <w:rFonts w:ascii="Calibri" w:hAnsi="Calibri" w:cs="Calibri"/>
-          <w:i/>
-          <w:sz w:val="22"/>
-          <w:szCs w:val="20"/>
-        </w:rPr>
-        <w:tab/>
-        <w:t xml:space="preserve">        </w:t>
-      </w:r>
-      <w:r>
-        <w:rPr>
-          <w:rFonts w:ascii="Calibri" w:hAnsi="Calibri" w:cs="Calibri"/>
-          <w:i/>
-          <w:sz w:val="22"/>
-          <w:szCs w:val="20"/>
-        </w:rPr>
-        <w:t xml:space="preserve"> </w:t>
-      </w:r>
-      <w:r>
-        <w:rPr>
-          <w:rFonts w:ascii="Lato" w:hAnsi="Lato"/>
-          <w:sz w:val="20"/>
-          <w:szCs w:val="20"/>
-        </w:rPr>
-        <w:t xml:space="preserve"> </w:t>
-      </w:r>
-      <w:r>
-        <w:rPr>
-          <w:rFonts w:ascii="Lato" w:hAnsi="Lato"/>
-          <w:sz w:val="20"/>
-          <w:szCs w:val="20"/>
-        </w:rPr>
-        <w:tab/>
-      </w:r>
-      <w:r>
-        <w:rPr>
-          <w:rFonts w:ascii="Lato" w:hAnsi="Lato"/>
-          <w:color w:val="595959" w:themeColor="text1" w:themeTint="A6"/>
-          <w:sz w:val="20"/>
-          <w:szCs w:val="20"/>
-        </w:rPr>
-        <w:t xml:space="preserve">         </w:t>
-      </w:r>
-      <w:r>
-        <w:rPr>
-          <w:rFonts w:ascii="Calibri" w:hAnsi="Calibri" w:cs="Calibri"/>
-          <w:color w:val="595959" w:themeColor="text1" w:themeTint="A6"/>
-          <w:sz w:val="20"/>
-          <w:szCs w:val="20"/>
-        </w:rPr>
-        <w:t xml:space="preserve"> </w:t>
-      </w:r>
-      <w:r>
-        <w:rPr>
-          <w:rFonts w:ascii="Calibri" w:hAnsi="Calibri" w:cs="Calibri"/>
-          <w:color w:val="595959" w:themeColor="text1" w:themeTint="A6"/>
-          <w:sz w:val="20"/>
-          <w:szCs w:val="20"/>
-        </w:rPr>
-        <w:tab/>
-        <w:t xml:space="preserve">           </w:t>
-      </w:r>
-      <w:r>
-        <w:rPr>
-          <w:rFonts w:ascii="Calibri" w:hAnsi="Calibri" w:cs="Calibri"/>
-          <w:color w:val="595959" w:themeColor="text1" w:themeTint="A6"/>
-          <w:sz w:val="20"/>
-          <w:szCs w:val="20"/>
-        </w:rPr>
-        <w:t>May 2019</w:t>
-      </w:r>
-      <w:r>
-        <w:rPr>
-          <w:rFonts w:ascii="Calibri" w:hAnsi="Calibri" w:cs="Calibri"/>
-          <w:color w:val="595959" w:themeColor="text1" w:themeTint="A6"/>
-          <w:sz w:val="20"/>
-          <w:szCs w:val="20"/>
-        </w:rPr>
-        <w:t xml:space="preserve"> </w:t>
-      </w:r>
-      <w:r>
-        <w:rPr>
-          <w:rFonts w:ascii="Calibri" w:hAnsi="Calibri" w:cs="Calibri"/>
-          <w:color w:val="595959" w:themeColor="text1" w:themeTint="A6"/>
-          <w:sz w:val="20"/>
-          <w:szCs w:val="20"/>
-        </w:rPr>
-        <w:t xml:space="preserve">– </w:t>
-      </w:r>
-      <w:r>
-        <w:rPr>
-          <w:rFonts w:ascii="Calibri" w:hAnsi="Calibri" w:cs="Calibri"/>
-          <w:color w:val="595959" w:themeColor="text1" w:themeTint="A6"/>
-          <w:sz w:val="20"/>
-          <w:szCs w:val="20"/>
-        </w:rPr>
-        <w:t>Present</w:t>
-      </w:r>
-    </w:p>
-    <w:p>
-      <w:pPr>
-        <w:pStyle w:val="ListParagraph"/>
-        <w:numPr>
-          <w:ilvl w:val="0"/>
-          <w:numId w:val="9"/>
-        </w:numPr>
-        <w:tabs>
-          <w:tab w:val="center" w:pos="4680"/>
-          <w:tab w:val="left" w:pos="6088"/>
-        </w:tabs>
-        <w:ind w:left="180" w:hanging="180"/>
-        <w:rPr>
-          <w:rFonts w:ascii="Calibri" w:hAnsi="Calibri" w:cs="Calibri"/>
-          <w:color w:val="595959" w:themeColor="text1" w:themeTint="A6"/>
-          <w:sz w:val="20"/>
-          <w:szCs w:val="20"/>
-        </w:rPr>
-      </w:pPr>
-      <w:r>
-        <w:rPr>
-          <w:rFonts w:ascii="Calibri" w:hAnsi="Calibri" w:cs="Calibri"/>
-          <w:color w:val="595959" w:themeColor="text1" w:themeTint="A6"/>
-          <w:sz w:val="20"/>
-          <w:szCs w:val="20"/>
-        </w:rPr>
-        <w:t>Created</w:t>
-      </w:r>
-      <w:r>
-        <w:rPr>
-          <w:rFonts w:ascii="Calibri" w:hAnsi="Calibri" w:cs="Calibri"/>
-          <w:color w:val="595959" w:themeColor="text1" w:themeTint="A6"/>
-          <w:sz w:val="20"/>
-          <w:szCs w:val="20"/>
-        </w:rPr>
-        <w:t xml:space="preserve"> </w:t>
-      </w:r>
-      <w:r>
-        <w:rPr>
-          <w:rFonts w:ascii="Calibri" w:hAnsi="Calibri" w:cs="Calibri"/>
-          <w:b/>
-          <w:bCs/>
-          <w:color w:val="262626" w:themeColor="text1" w:themeTint="D9"/>
-          <w:sz w:val="20"/>
-          <w:szCs w:val="20"/>
-        </w:rPr>
-        <w:t>NLP</w:t>
-      </w:r>
-      <w:r>
-        <w:rPr>
-          <w:rFonts w:ascii="Calibri" w:hAnsi="Calibri" w:cs="Calibri"/>
-          <w:color w:val="262626" w:themeColor="text1" w:themeTint="D9"/>
-          <w:sz w:val="20"/>
-          <w:szCs w:val="20"/>
-        </w:rPr>
-        <w:t xml:space="preserve"> </w:t>
-      </w:r>
-      <w:r>
-        <w:rPr>
-          <w:rFonts w:ascii="Calibri" w:hAnsi="Calibri" w:cs="Calibri"/>
-          <w:color w:val="595959" w:themeColor="text1" w:themeTint="A6"/>
-          <w:sz w:val="20"/>
-          <w:szCs w:val="20"/>
-        </w:rPr>
-        <w:t xml:space="preserve">model </w:t>
-      </w:r>
-      <w:r>
-        <w:rPr>
-          <w:rFonts w:ascii="Calibri" w:hAnsi="Calibri" w:cs="Calibri"/>
-          <w:color w:val="595959" w:themeColor="text1" w:themeTint="A6"/>
-          <w:sz w:val="20"/>
-          <w:szCs w:val="20"/>
-        </w:rPr>
-        <w:t xml:space="preserve">in </w:t>
-      </w:r>
-      <w:r>
-        <w:rPr>
-          <w:rFonts w:ascii="Calibri" w:hAnsi="Calibri" w:cs="Calibri"/>
-          <w:b/>
-          <w:bCs/>
-          <w:color w:val="262626" w:themeColor="text1" w:themeTint="D9"/>
-          <w:sz w:val="20"/>
-          <w:szCs w:val="20"/>
-        </w:rPr>
-        <w:t>Python</w:t>
-      </w:r>
-      <w:r>
-        <w:rPr>
-          <w:rFonts w:ascii="Calibri" w:hAnsi="Calibri" w:cs="Calibri"/>
-          <w:b/>
-          <w:bCs/>
-          <w:color w:val="262626" w:themeColor="text1" w:themeTint="D9"/>
-          <w:sz w:val="20"/>
-          <w:szCs w:val="20"/>
-        </w:rPr>
-        <w:t xml:space="preserve"> </w:t>
-      </w:r>
-      <w:r>
-        <w:rPr>
-          <w:rFonts w:ascii="Calibri" w:hAnsi="Calibri" w:cs="Calibri"/>
-          <w:color w:val="595959" w:themeColor="text1" w:themeTint="A6"/>
-          <w:sz w:val="20"/>
-          <w:szCs w:val="20"/>
-        </w:rPr>
-        <w:t xml:space="preserve">with sentiment analysis to return accurate results based on user’s ideal course description. </w:t>
-      </w:r>
-    </w:p>
-    <w:p>
-      <w:pPr>
-        <w:pStyle w:val="ListParagraph"/>
-        <w:numPr>
-          <w:ilvl w:val="0"/>
-          <w:numId w:val="9"/>
-        </w:numPr>
         <w:tabs>
           <w:tab w:val="center" w:pos="4680"/>
           <w:tab w:val="left" w:pos="6088"/>
         </w:tabs>
         <w:spacing w:line="276" w:lineRule="auto"/>
-        <w:ind w:left="180" w:hanging="180"/>
-        <w:rPr>
-          <w:rFonts w:ascii="Calibri" w:hAnsi="Calibri" w:cs="Calibri"/>
-          <w:color w:val="595959" w:themeColor="text1" w:themeTint="A6"/>
-          <w:sz w:val="20"/>
-          <w:szCs w:val="20"/>
-        </w:rPr>
-      </w:pPr>
-      <w:r>
-        <w:rPr>
-          <w:rFonts w:ascii="Calibri" w:hAnsi="Calibri" w:cs="Calibri"/>
-          <w:color w:val="595959" w:themeColor="text1" w:themeTint="A6"/>
-          <w:sz w:val="20"/>
-          <w:szCs w:val="20"/>
-        </w:rPr>
-        <w:t xml:space="preserve">Designed and implemented data models in </w:t>
-      </w:r>
-      <w:r>
-        <w:rPr>
-          <w:rFonts w:ascii="Calibri" w:hAnsi="Calibri" w:cs="Calibri"/>
-          <w:b/>
-          <w:bCs/>
-          <w:color w:val="262626" w:themeColor="text1" w:themeTint="D9"/>
-          <w:sz w:val="20"/>
-          <w:szCs w:val="20"/>
-        </w:rPr>
-        <w:t>Django</w:t>
-      </w:r>
-      <w:r>
-        <w:rPr>
-          <w:rFonts w:ascii="Calibri" w:hAnsi="Calibri" w:cs="Calibri"/>
-          <w:color w:val="262626" w:themeColor="text1" w:themeTint="D9"/>
-          <w:sz w:val="20"/>
-          <w:szCs w:val="20"/>
-        </w:rPr>
-        <w:t xml:space="preserve"> </w:t>
-      </w:r>
-      <w:r>
-        <w:rPr>
-          <w:rFonts w:ascii="Calibri" w:hAnsi="Calibri" w:cs="Calibri"/>
-          <w:color w:val="595959" w:themeColor="text1" w:themeTint="A6"/>
-          <w:sz w:val="20"/>
-          <w:szCs w:val="20"/>
-        </w:rPr>
-        <w:t xml:space="preserve">to store 1500 course objects in </w:t>
-      </w:r>
-      <w:r>
-        <w:rPr>
-          <w:rFonts w:ascii="Calibri" w:hAnsi="Calibri" w:cs="Calibri"/>
-          <w:b/>
-          <w:bCs/>
-          <w:color w:val="262626" w:themeColor="text1" w:themeTint="D9"/>
-          <w:sz w:val="20"/>
-          <w:szCs w:val="20"/>
-        </w:rPr>
-        <w:t>PostgreSQL</w:t>
-      </w:r>
-      <w:r>
-        <w:rPr>
-          <w:rFonts w:ascii="Calibri" w:hAnsi="Calibri" w:cs="Calibri"/>
-          <w:color w:val="595959" w:themeColor="text1" w:themeTint="A6"/>
-          <w:sz w:val="20"/>
-          <w:szCs w:val="20"/>
-        </w:rPr>
-        <w:t>.</w:t>
-      </w:r>
-    </w:p>
-    <w:p>
-      <w:pPr>
-        <w:tabs>
-          <w:tab w:val="center" w:pos="4680"/>
-          <w:tab w:val="left" w:pos="6088"/>
-        </w:tabs>
         <w:rPr>
           <w:rFonts w:ascii="Lato" w:hAnsi="Lato"/>
           <w:color w:val="595959" w:themeColor="text1" w:themeTint="A6"/>
@@ -4046,6 +4261,7 @@
           <w:szCs w:val="20"/>
         </w:rPr>
       </w:pPr>
+      <w:proofErr w:type="spellStart"/>
       <w:r>
         <w:rPr>
           <w:rFonts w:ascii="Calibri" w:hAnsi="Calibri" w:cs="Calibri"/>
@@ -4053,6 +4269,7 @@
         </w:rPr>
         <w:t>WeathAR</w:t>
       </w:r>
+      <w:proofErr w:type="spellEnd"/>
       <w:r>
         <w:rPr>
           <w:rFonts w:ascii="Calibri" w:hAnsi="Calibri" w:cs="Calibri"/>
@@ -4125,7 +4342,36 @@
           <w:sz w:val="22"/>
           <w:szCs w:val="22"/>
         </w:rPr>
-        <w:t xml:space="preserve"> Hackathon project</w:t>
+        <w:t xml:space="preserve"> Hackathon </w:t>
+      </w:r>
+      <w:r>
+        <w:rPr>
+          <w:rFonts w:ascii="Calibri" w:hAnsi="Calibri" w:cs="Calibri"/>
+          <w:b/>
+          <w:color w:val="262626" w:themeColor="text1" w:themeTint="D9"/>
+          <w:sz w:val="22"/>
+          <w:szCs w:val="22"/>
+        </w:rPr>
+        <w:t>Android</w:t>
+      </w:r>
+      <w:r>
+        <w:rPr>
+          <w:rFonts w:ascii="Calibri" w:hAnsi="Calibri" w:cs="Calibri"/>
+          <w:bCs/>
+          <w:color w:val="262626" w:themeColor="text1" w:themeTint="D9"/>
+          <w:sz w:val="22"/>
+          <w:szCs w:val="22"/>
+        </w:rPr>
+        <w:t xml:space="preserve"> </w:t>
+      </w:r>
+      <w:r>
+        <w:rPr>
+          <w:rFonts w:ascii="Calibri" w:hAnsi="Calibri" w:cs="Calibri"/>
+          <w:bCs/>
+          <w:sz w:val="22"/>
+          <w:szCs w:val="22"/>
+        </w:rPr>
+        <w:t>application</w:t>
       </w:r>
       <w:r>
         <w:rPr>
@@ -4150,24 +4396,6 @@
           <w:szCs w:val="20"/>
         </w:rPr>
         <w:tab/>
-        <w:t xml:space="preserve">           </w:t>
-      </w:r>
-      <w:r>
-        <w:rPr>
-          <w:rFonts w:ascii="Lato" w:hAnsi="Lato"/>
-          <w:sz w:val="20"/>
-          <w:szCs w:val="20"/>
-        </w:rPr>
-        <w:t xml:space="preserve">   </w:t>
-      </w:r>
-      <w:r>
-        <w:rPr>
-          <w:rFonts w:ascii="Lato" w:hAnsi="Lato"/>
-          <w:sz w:val="20"/>
-          <w:szCs w:val="20"/>
-        </w:rPr>
-        <w:tab/>
-        <w:t xml:space="preserve">           </w:t>
       </w:r>
       <w:r>
         <w:rPr>
@@ -4238,7 +4466,16 @@
           <w:sz w:val="20"/>
           <w:szCs w:val="20"/>
         </w:rPr>
-        <w:t xml:space="preserve">create an </w:t>
+        <w:t>build</w:t>
+      </w:r>
+      <w:r>
+        <w:rPr>
+          <w:rFonts w:ascii="Calibri" w:hAnsi="Calibri" w:cs="Calibri"/>
+          <w:color w:val="595959" w:themeColor="text1" w:themeTint="A6"/>
+          <w:sz w:val="20"/>
+          <w:szCs w:val="20"/>
+        </w:rPr>
+        <w:t xml:space="preserve"> an </w:t>
       </w:r>
       <w:r>
         <w:rPr>
@@ -4429,6 +4666,22 @@
     </w:p>
     <w:p>
       <w:pPr>
+        <w:pStyle w:val="ListParagraph"/>
+        <w:tabs>
+          <w:tab w:val="center" w:pos="4680"/>
+          <w:tab w:val="left" w:pos="6088"/>
+        </w:tabs>
+        <w:ind w:left="180"/>
+        <w:rPr>
+          <w:rFonts w:ascii="Calibri" w:hAnsi="Calibri" w:cs="Calibri"/>
+          <w:color w:val="595959" w:themeColor="text1" w:themeTint="A6"/>
+          <w:sz w:val="10"/>
+          <w:szCs w:val="10"/>
+        </w:rPr>
+      </w:pPr>
+    </w:p>
+    <w:p>
+      <w:pPr>
         <w:pStyle w:val="NoSpacing"/>
         <w:pBdr>
           <w:bottom w:val="single" w:sz="4" w:space="1" w:color="auto"/>
@@ -4437,17 +4690,11 @@
           <w:rFonts w:ascii="Calibri" w:hAnsi="Calibri" w:cs="Calibri"/>
           <w:b/>
           <w:color w:val="385623" w:themeColor="accent6" w:themeShade="80"/>
-          <w:sz w:val="10"/>
-          <w:szCs w:val="10"/>
-        </w:rPr>
-      </w:pPr>
-    </w:p>
-    <w:p>
-      <w:pPr>
-        <w:pStyle w:val="NoSpacing"/>
-        <w:pBdr>
-          <w:bottom w:val="single" w:sz="4" w:space="1" w:color="auto"/>
-        </w:pBdr>
+          <w:sz w:val="28"/>
+          <w:szCs w:val="28"/>
+        </w:rPr>
+      </w:pPr>
+      <w:r>
         <w:rPr>
           <w:rFonts w:ascii="Calibri" w:hAnsi="Calibri" w:cs="Calibri"/>
           <w:b/>
@@ -4455,15 +4702,6 @@
           <w:sz w:val="28"/>
           <w:szCs w:val="28"/>
         </w:rPr>
-      </w:pPr>
-      <w:r>
-        <w:rPr>
-          <w:rFonts w:ascii="Calibri" w:hAnsi="Calibri" w:cs="Calibri"/>
-          <w:b/>
-          <w:color w:val="385623" w:themeColor="accent6" w:themeShade="80"/>
-          <w:sz w:val="28"/>
-          <w:szCs w:val="28"/>
-        </w:rPr>
         <w:t>Leadership and Involvements</w:t>
       </w:r>
     </w:p>
@@ -4495,7 +4733,7 @@
           <w:b/>
           <w:color w:val="262626" w:themeColor="text1" w:themeTint="D9"/>
         </w:rPr>
-        <w:t>Penn Women in Computer Science</w:t>
+        <w:t>Hack4Impact</w:t>
       </w:r>
       <w:r>
         <w:rPr>
@@ -4520,7 +4758,7 @@
           <w:sz w:val="20"/>
           <w:szCs w:val="20"/>
         </w:rPr>
-        <w:t xml:space="preserve"> Mentor</w:t>
+        <w:t xml:space="preserve"> Software Engineer </w:t>
       </w:r>
       <w:r>
         <w:rPr>
@@ -4610,6 +4848,16 @@
           <w:sz w:val="20"/>
           <w:szCs w:val="20"/>
         </w:rPr>
+        <w:tab/>
+        <w:t xml:space="preserve">              </w:t>
+      </w:r>
+      <w:r>
+        <w:rPr>
+          <w:rFonts w:ascii="Calibri" w:hAnsi="Calibri" w:cs="Calibri"/>
+          <w:color w:val="595959" w:themeColor="text1" w:themeTint="A6"/>
+          <w:sz w:val="20"/>
+          <w:szCs w:val="20"/>
+        </w:rPr>
         <w:t>Sept</w:t>
       </w:r>
       <w:r>
@@ -4628,7 +4876,25 @@
           <w:sz w:val="20"/>
           <w:szCs w:val="20"/>
         </w:rPr>
-        <w:t xml:space="preserve"> 2018 </w:t>
+        <w:t xml:space="preserve"> 201</w:t>
+      </w:r>
+      <w:r>
+        <w:rPr>
+          <w:rFonts w:ascii="Calibri" w:hAnsi="Calibri" w:cs="Calibri"/>
+          <w:color w:val="595959" w:themeColor="text1" w:themeTint="A6"/>
+          <w:sz w:val="20"/>
+          <w:szCs w:val="20"/>
+        </w:rPr>
+        <w:t>9</w:t>
+      </w:r>
+      <w:r>
+        <w:rPr>
+          <w:rFonts w:ascii="Calibri" w:hAnsi="Calibri" w:cs="Calibri"/>
+          <w:color w:val="595959" w:themeColor="text1" w:themeTint="A6"/>
+          <w:sz w:val="20"/>
+          <w:szCs w:val="20"/>
+        </w:rPr>
+        <w:t xml:space="preserve"> </w:t>
       </w:r>
       <w:r>
         <w:rPr>
@@ -4667,7 +4933,7 @@
           <w:sz w:val="20"/>
           <w:szCs w:val="20"/>
         </w:rPr>
-        <w:t>Mentor incoming freshman students on course selection, extracurriculars, and coursework management</w:t>
+        <w:t>Design and implement open-source software for nonprofit organizations in scrum teams</w:t>
       </w:r>
       <w:r>
         <w:rPr>
@@ -4800,15 +5066,15 @@
         <w:spacing w:line="276" w:lineRule="auto"/>
         <w:rPr>
           <w:rFonts w:ascii="Calibri" w:hAnsi="Calibri" w:cs="Calibri"/>
-          <w:color w:val="262626" w:themeColor="text1" w:themeTint="D9"/>
-          <w:sz w:val="20"/>
-          <w:szCs w:val="20"/>
-        </w:rPr>
-      </w:pPr>
-      <w:r>
-        <w:rPr>
-          <w:rFonts w:ascii="Calibri" w:hAnsi="Calibri" w:cs="Calibri"/>
-          <w:color w:val="404040" w:themeColor="text1" w:themeTint="BF"/>
+          <w:color w:val="595959" w:themeColor="text1" w:themeTint="A6"/>
+          <w:sz w:val="20"/>
+          <w:szCs w:val="20"/>
+        </w:rPr>
+      </w:pPr>
+      <w:r>
+        <w:rPr>
+          <w:rFonts w:ascii="Calibri" w:hAnsi="Calibri" w:cs="Calibri"/>
+          <w:color w:val="595959" w:themeColor="text1" w:themeTint="A6"/>
           <w:sz w:val="20"/>
           <w:szCs w:val="20"/>
         </w:rPr>
@@ -4817,7 +5083,7 @@
       <w:r>
         <w:rPr>
           <w:rFonts w:ascii="Calibri" w:hAnsi="Calibri" w:cs="Calibri"/>
-          <w:color w:val="404040" w:themeColor="text1" w:themeTint="BF"/>
+          <w:color w:val="595959" w:themeColor="text1" w:themeTint="A6"/>
           <w:sz w:val="20"/>
           <w:szCs w:val="20"/>
         </w:rPr>
@@ -4826,7 +5092,7 @@
       <w:r>
         <w:rPr>
           <w:rFonts w:ascii="Calibri" w:hAnsi="Calibri" w:cs="Calibri"/>
-          <w:color w:val="404040" w:themeColor="text1" w:themeTint="BF"/>
+          <w:color w:val="595959" w:themeColor="text1" w:themeTint="A6"/>
           <w:sz w:val="20"/>
           <w:szCs w:val="20"/>
         </w:rPr>
@@ -4835,7 +5101,7 @@
     </w:p>
     <w:sectPr>
       <w:pgSz w:w="12240" w:h="15840"/>
-      <w:pgMar w:top="171" w:right="720" w:bottom="459" w:left="720" w:header="720" w:footer="720" w:gutter="0"/>
+      <w:pgMar w:top="171" w:right="720" w:bottom="324" w:left="720" w:header="720" w:footer="720" w:gutter="0"/>
       <w:cols w:space="720"/>
       <w:docGrid w:linePitch="360"/>
     </w:sectPr>
@@ -5905,7 +6171,7 @@
     </w:rPrDefault>
     <w:pPrDefault/>
   </w:docDefaults>
-  <w:latentStyles w:defLockedState="0" w:defUIPriority="99" w:defSemiHidden="0" w:defUnhideWhenUsed="0" w:defQFormat="0" w:count="376">
+  <w:latentStyles w:defLockedState="0" w:defUIPriority="99" w:defSemiHidden="0" w:defUnhideWhenUsed="0" w:defQFormat="0" w:count="377">
     <w:lsdException w:name="Normal" w:uiPriority="0" w:qFormat="1"/>
     <w:lsdException w:name="heading 1" w:uiPriority="9" w:qFormat="1"/>
     <w:lsdException w:name="heading 2" w:semiHidden="1" w:uiPriority="9" w:unhideWhenUsed="1" w:qFormat="1"/>
@@ -6282,6 +6548,7 @@
     <w:lsdException w:name="Hashtag" w:semiHidden="1" w:unhideWhenUsed="1"/>
     <w:lsdException w:name="Unresolved Mention" w:semiHidden="1" w:unhideWhenUsed="1"/>
     <w:lsdException w:name="Smart Link" w:semiHidden="1" w:unhideWhenUsed="1"/>
+    <w:lsdException w:name="Smart Link Error" w:semiHidden="1" w:unhideWhenUsed="1"/>
   </w:latentStyles>
   <w:style w:type="paragraph" w:default="1" w:styleId="Normal">
     <w:name w:val="Normal"/>
@@ -6697,7 +6964,7 @@
 </file>
 
 <file path=customXml/itemProps1.xml><?xml version="1.0" encoding="utf-8"?>
-<ds:datastoreItem xmlns:ds="http://schemas.openxmlformats.org/officeDocument/2006/customXml" ds:itemID="{9BF74E43-A01E-DB48-B534-96F781A8B540}">
+<ds:datastoreItem xmlns:ds="http://schemas.openxmlformats.org/officeDocument/2006/customXml" ds:itemID="{E218F5E4-8B2E-7E4A-8D59-E98051DD5DBC}">
   <ds:schemaRefs>
     <ds:schemaRef ds:uri="http://schemas.openxmlformats.org/officeDocument/2006/bibliography"/>
   </ds:schemaRefs>

</xml_diff>